<commit_message>
Manually migrated Meghan's changes.
</commit_message>
<xml_diff>
--- a/Phase 1/team026_p1_report.docx
+++ b/Phase 1/team026_p1_report.docx
@@ -34,452 +34,693 @@
           <w:bCs/>
           <w:u w:val="single"/>
         </w:rPr>
+        <w:sectPr>
+          <w:headerReference w:type="default" r:id="rId7"/>
+          <w:pgSz w:w="12240" w:h="15840"/>
+          <w:pgMar w:top="1440" w:right="1440" w:bottom="1440" w:left="1440" w:header="720" w:footer="720" w:gutter="0"/>
+          <w:cols w:space="720"/>
+          <w:docGrid w:linePitch="360"/>
+        </w:sectPr>
+      </w:pPr>
+    </w:p>
+    <w:p>
+      <w:pPr>
+        <w:pStyle w:val="Standard"/>
+        <w:rPr>
+          <w:b/>
+          <w:bCs/>
+          <w:u w:val="single"/>
+        </w:rPr>
+      </w:pPr>
+    </w:p>
+    <w:p>
+      <w:pPr>
+        <w:pStyle w:val="Standard"/>
+        <w:jc w:val="center"/>
+        <w:rPr>
+          <w:bCs/>
+        </w:rPr>
+        <w:sectPr>
+          <w:type w:val="continuous"/>
+          <w:pgSz w:w="12240" w:h="15840"/>
+          <w:pgMar w:top="1440" w:right="1440" w:bottom="1440" w:left="1440" w:header="720" w:footer="720" w:gutter="0"/>
+          <w:cols w:space="720"/>
+          <w:docGrid w:linePitch="360"/>
+        </w:sectPr>
       </w:pPr>
     </w:p>
     <w:tbl>
       <w:tblPr>
-        <w:tblW w:w="5220" w:type="dxa"/>
-        <w:tblLayout w:type="fixed"/>
-        <w:tblCellMar>
-          <w:left w:w="10" w:type="dxa"/>
-          <w:right w:w="10" w:type="dxa"/>
-        </w:tblCellMar>
-        <w:tblLook w:val="0000" w:firstRow="0" w:lastRow="0" w:firstColumn="0" w:lastColumn="0" w:noHBand="0" w:noVBand="0"/>
+        <w:tblStyle w:val="TableGrid"/>
+        <w:tblW w:w="0" w:type="auto"/>
+        <w:tblLook w:val="04A0" w:firstRow="1" w:lastRow="0" w:firstColumn="1" w:lastColumn="0" w:noHBand="0" w:noVBand="1"/>
       </w:tblPr>
       <w:tblGrid>
-        <w:gridCol w:w="2520"/>
-        <w:gridCol w:w="2340"/>
-        <w:gridCol w:w="360"/>
+        <w:gridCol w:w="2140"/>
+        <w:gridCol w:w="2180"/>
       </w:tblGrid>
       <w:tr>
         <w:trPr>
-          <w:trHeight w:val="540"/>
+          <w:trHeight w:val="288"/>
         </w:trPr>
         <w:tc>
           <w:tcPr>
-            <w:tcW w:w="4860" w:type="dxa"/>
+            <w:tcW w:w="4525" w:type="dxa"/>
             <w:gridSpan w:val="2"/>
             <w:tcBorders>
-              <w:top w:val="single" w:sz="2" w:space="0" w:color="000000"/>
-              <w:left w:val="single" w:sz="2" w:space="0" w:color="000000"/>
-              <w:bottom w:val="single" w:sz="2" w:space="0" w:color="000000"/>
-              <w:right w:val="single" w:sz="2" w:space="0" w:color="000000"/>
+              <w:top w:val="nil"/>
+              <w:left w:val="nil"/>
+              <w:bottom w:val="single" w:sz="4" w:space="0" w:color="auto"/>
+              <w:right w:val="nil"/>
             </w:tcBorders>
-            <w:shd w:val="clear" w:color="auto" w:fill="808080"/>
-            <w:tcMar>
-              <w:top w:w="55" w:type="dxa"/>
-              <w:left w:w="55" w:type="dxa"/>
-              <w:bottom w:w="55" w:type="dxa"/>
-              <w:right w:w="55" w:type="dxa"/>
-            </w:tcMar>
           </w:tcPr>
           <w:p>
             <w:pPr>
               <w:pStyle w:val="Standard"/>
               <w:jc w:val="center"/>
               <w:rPr>
-                <w:b/>
                 <w:bCs/>
               </w:rPr>
             </w:pPr>
             <w:r>
               <w:rPr>
-                <w:b/>
                 <w:bCs/>
               </w:rPr>
               <w:t>User</w:t>
+            </w:r>
+          </w:p>
+        </w:tc>
+      </w:tr>
+      <w:tr>
+        <w:trPr>
+          <w:trHeight w:val="288"/>
+        </w:trPr>
+        <w:tc>
+          <w:tcPr>
+            <w:tcW w:w="2262" w:type="dxa"/>
+            <w:tcBorders>
+              <w:top w:val="single" w:sz="4" w:space="0" w:color="auto"/>
+              <w:left w:val="nil"/>
+              <w:bottom w:val="single" w:sz="4" w:space="0" w:color="auto"/>
+              <w:right w:val="nil"/>
+            </w:tcBorders>
+          </w:tcPr>
+          <w:p>
+            <w:pPr>
+              <w:pStyle w:val="Standard"/>
+              <w:jc w:val="center"/>
+              <w:rPr>
+                <w:bCs/>
+              </w:rPr>
+            </w:pPr>
+            <w:r>
+              <w:rPr>
+                <w:bCs/>
+              </w:rPr>
+              <w:t>Attribute</w:t>
             </w:r>
           </w:p>
         </w:tc>
         <w:tc>
           <w:tcPr>
-            <w:tcW w:w="360" w:type="dxa"/>
-            <w:shd w:val="clear" w:color="auto" w:fill="auto"/>
-            <w:tcMar>
-              <w:top w:w="55" w:type="dxa"/>
-              <w:left w:w="55" w:type="dxa"/>
-              <w:bottom w:w="55" w:type="dxa"/>
-              <w:right w:w="55" w:type="dxa"/>
-            </w:tcMar>
+            <w:tcW w:w="2262" w:type="dxa"/>
+            <w:tcBorders>
+              <w:top w:val="single" w:sz="4" w:space="0" w:color="auto"/>
+              <w:left w:val="nil"/>
+              <w:bottom w:val="single" w:sz="4" w:space="0" w:color="auto"/>
+              <w:right w:val="nil"/>
+            </w:tcBorders>
           </w:tcPr>
           <w:p>
             <w:pPr>
-              <w:pStyle w:val="TableContents"/>
+              <w:pStyle w:val="Standard"/>
               <w:jc w:val="center"/>
+              <w:rPr>
+                <w:bCs/>
+              </w:rPr>
             </w:pPr>
+            <w:r>
+              <w:rPr>
+                <w:bCs/>
+              </w:rPr>
+              <w:t>Data Type</w:t>
+            </w:r>
+          </w:p>
+        </w:tc>
+      </w:tr>
+      <w:tr>
+        <w:trPr>
+          <w:trHeight w:val="288"/>
+        </w:trPr>
+        <w:tc>
+          <w:tcPr>
+            <w:tcW w:w="2262" w:type="dxa"/>
+            <w:tcBorders>
+              <w:top w:val="single" w:sz="4" w:space="0" w:color="auto"/>
+              <w:left w:val="nil"/>
+              <w:bottom w:val="nil"/>
+              <w:right w:val="nil"/>
+            </w:tcBorders>
+          </w:tcPr>
+          <w:p>
+            <w:pPr>
+              <w:pStyle w:val="Standard"/>
+              <w:rPr>
+                <w:bCs/>
+              </w:rPr>
+            </w:pPr>
+            <w:r>
+              <w:rPr>
+                <w:bCs/>
+              </w:rPr>
+              <w:t>Email</w:t>
+            </w:r>
+          </w:p>
+        </w:tc>
+        <w:tc>
+          <w:tcPr>
+            <w:tcW w:w="2262" w:type="dxa"/>
+            <w:tcBorders>
+              <w:top w:val="single" w:sz="4" w:space="0" w:color="auto"/>
+              <w:left w:val="nil"/>
+              <w:bottom w:val="nil"/>
+              <w:right w:val="nil"/>
+            </w:tcBorders>
+          </w:tcPr>
+          <w:p>
+            <w:pPr>
+              <w:pStyle w:val="Standard"/>
+              <w:rPr>
+                <w:bCs/>
+              </w:rPr>
+            </w:pPr>
+            <w:proofErr w:type="spellStart"/>
+            <w:proofErr w:type="gramStart"/>
+            <w:r>
+              <w:rPr>
+                <w:bCs/>
+              </w:rPr>
+              <w:t>nvarchar</w:t>
+            </w:r>
+            <w:proofErr w:type="spellEnd"/>
+            <w:r>
+              <w:rPr>
+                <w:bCs/>
+              </w:rPr>
+              <w:t>(</w:t>
+            </w:r>
+            <w:proofErr w:type="gramEnd"/>
+            <w:r>
+              <w:rPr>
+                <w:bCs/>
+              </w:rPr>
+              <w:t>30)</w:t>
+            </w:r>
+          </w:p>
+        </w:tc>
+      </w:tr>
+      <w:tr>
+        <w:trPr>
+          <w:trHeight w:val="288"/>
+        </w:trPr>
+        <w:tc>
+          <w:tcPr>
+            <w:tcW w:w="2262" w:type="dxa"/>
+            <w:tcBorders>
+              <w:top w:val="nil"/>
+              <w:left w:val="nil"/>
+              <w:bottom w:val="nil"/>
+              <w:right w:val="nil"/>
+            </w:tcBorders>
+          </w:tcPr>
+          <w:p>
+            <w:pPr>
+              <w:pStyle w:val="Standard"/>
+              <w:rPr>
+                <w:bCs/>
+              </w:rPr>
+            </w:pPr>
+            <w:r>
+              <w:rPr>
+                <w:bCs/>
+              </w:rPr>
+              <w:t>Name</w:t>
+            </w:r>
+          </w:p>
+        </w:tc>
+        <w:tc>
+          <w:tcPr>
+            <w:tcW w:w="2262" w:type="dxa"/>
+            <w:tcBorders>
+              <w:top w:val="nil"/>
+              <w:left w:val="nil"/>
+              <w:bottom w:val="nil"/>
+              <w:right w:val="nil"/>
+            </w:tcBorders>
+          </w:tcPr>
+          <w:p>
+            <w:pPr>
+              <w:pStyle w:val="Standard"/>
+              <w:rPr>
+                <w:bCs/>
+              </w:rPr>
+            </w:pPr>
+            <w:proofErr w:type="spellStart"/>
+            <w:proofErr w:type="gramStart"/>
+            <w:r>
+              <w:rPr>
+                <w:bCs/>
+              </w:rPr>
+              <w:t>nvarchar</w:t>
+            </w:r>
+            <w:proofErr w:type="spellEnd"/>
+            <w:r>
+              <w:rPr>
+                <w:bCs/>
+              </w:rPr>
+              <w:t>(</w:t>
+            </w:r>
+            <w:proofErr w:type="gramEnd"/>
+            <w:r>
+              <w:rPr>
+                <w:bCs/>
+              </w:rPr>
+              <w:t>30)</w:t>
+            </w:r>
+          </w:p>
+        </w:tc>
+      </w:tr>
+      <w:tr>
+        <w:trPr>
+          <w:trHeight w:val="288"/>
+        </w:trPr>
+        <w:tc>
+          <w:tcPr>
+            <w:tcW w:w="2262" w:type="dxa"/>
+            <w:tcBorders>
+              <w:top w:val="nil"/>
+              <w:left w:val="nil"/>
+              <w:bottom w:val="nil"/>
+              <w:right w:val="nil"/>
+            </w:tcBorders>
+          </w:tcPr>
+          <w:p>
+            <w:pPr>
+              <w:pStyle w:val="Standard"/>
+              <w:rPr>
+                <w:bCs/>
+              </w:rPr>
+            </w:pPr>
+            <w:r>
+              <w:rPr>
+                <w:bCs/>
+              </w:rPr>
+              <w:t>4 Digit Pin</w:t>
+            </w:r>
+          </w:p>
+        </w:tc>
+        <w:tc>
+          <w:tcPr>
+            <w:tcW w:w="2262" w:type="dxa"/>
+            <w:tcBorders>
+              <w:top w:val="nil"/>
+              <w:left w:val="nil"/>
+              <w:bottom w:val="nil"/>
+              <w:right w:val="nil"/>
+            </w:tcBorders>
+          </w:tcPr>
+          <w:p>
+            <w:pPr>
+              <w:pStyle w:val="Standard"/>
+              <w:rPr>
+                <w:bCs/>
+              </w:rPr>
+            </w:pPr>
+            <w:proofErr w:type="spellStart"/>
+            <w:proofErr w:type="gramStart"/>
+            <w:r>
+              <w:rPr>
+                <w:bCs/>
+              </w:rPr>
+              <w:t>nvarchar</w:t>
+            </w:r>
+            <w:proofErr w:type="spellEnd"/>
+            <w:r>
+              <w:rPr>
+                <w:bCs/>
+              </w:rPr>
+              <w:t>(</w:t>
+            </w:r>
+            <w:proofErr w:type="gramEnd"/>
+            <w:r>
+              <w:rPr>
+                <w:bCs/>
+              </w:rPr>
+              <w:t>4</w:t>
+            </w:r>
+            <w:r>
+              <w:rPr>
+                <w:bCs/>
+              </w:rPr>
+              <w:t>)</w:t>
+            </w:r>
+          </w:p>
+        </w:tc>
+      </w:tr>
+      <w:tr>
+        <w:trPr>
+          <w:trHeight w:val="288"/>
+        </w:trPr>
+        <w:tc>
+          <w:tcPr>
+            <w:tcW w:w="2262" w:type="dxa"/>
+            <w:tcBorders>
+              <w:top w:val="nil"/>
+              <w:left w:val="nil"/>
+              <w:bottom w:val="nil"/>
+              <w:right w:val="nil"/>
+            </w:tcBorders>
+          </w:tcPr>
+          <w:p>
+            <w:pPr>
+              <w:pStyle w:val="Standard"/>
+              <w:rPr>
+                <w:bCs/>
+              </w:rPr>
+            </w:pPr>
+            <w:r>
+              <w:rPr>
+                <w:bCs/>
+              </w:rPr>
+              <w:t>Follow</w:t>
+            </w:r>
+          </w:p>
+        </w:tc>
+        <w:tc>
+          <w:tcPr>
+            <w:tcW w:w="2262" w:type="dxa"/>
+            <w:tcBorders>
+              <w:top w:val="nil"/>
+              <w:left w:val="nil"/>
+              <w:bottom w:val="nil"/>
+              <w:right w:val="nil"/>
+            </w:tcBorders>
+          </w:tcPr>
+          <w:p>
+            <w:pPr>
+              <w:pStyle w:val="Standard"/>
+              <w:rPr>
+                <w:bCs/>
+              </w:rPr>
+            </w:pPr>
+            <w:r>
+              <w:rPr>
+                <w:bCs/>
+              </w:rPr>
+              <w:t>List&lt;User&gt;</w:t>
+            </w:r>
+          </w:p>
+        </w:tc>
+      </w:tr>
+    </w:tbl>
+    <w:p>
+      <w:pPr>
+        <w:pStyle w:val="Standard"/>
+        <w:rPr>
+          <w:bCs/>
+        </w:rPr>
+      </w:pPr>
+    </w:p>
+    <w:tbl>
+      <w:tblPr>
+        <w:tblStyle w:val="TableGrid"/>
+        <w:tblW w:w="0" w:type="auto"/>
+        <w:tblLook w:val="04A0" w:firstRow="1" w:lastRow="0" w:firstColumn="1" w:lastColumn="0" w:noHBand="0" w:noVBand="1"/>
+      </w:tblPr>
+      <w:tblGrid>
+        <w:gridCol w:w="2155"/>
+        <w:gridCol w:w="2155"/>
+      </w:tblGrid>
+      <w:tr>
+        <w:tc>
+          <w:tcPr>
+            <w:tcW w:w="4310" w:type="dxa"/>
+            <w:gridSpan w:val="2"/>
+            <w:tcBorders>
+              <w:top w:val="nil"/>
+              <w:left w:val="nil"/>
+              <w:bottom w:val="single" w:sz="4" w:space="0" w:color="auto"/>
+              <w:right w:val="nil"/>
+            </w:tcBorders>
+          </w:tcPr>
+          <w:p>
+            <w:pPr>
+              <w:pStyle w:val="Standard"/>
+              <w:jc w:val="center"/>
+              <w:rPr>
+                <w:bCs/>
+              </w:rPr>
+            </w:pPr>
+            <w:r>
+              <w:rPr>
+                <w:bCs/>
+              </w:rPr>
+              <w:t>Cork</w:t>
+            </w:r>
+            <w:r>
+              <w:rPr>
+                <w:bCs/>
+              </w:rPr>
+              <w:t>board</w:t>
+            </w:r>
           </w:p>
         </w:tc>
       </w:tr>
       <w:tr>
         <w:tc>
           <w:tcPr>
-            <w:tcW w:w="2520" w:type="dxa"/>
+            <w:tcW w:w="2155" w:type="dxa"/>
             <w:tcBorders>
-              <w:left w:val="single" w:sz="2" w:space="0" w:color="000000"/>
-              <w:bottom w:val="single" w:sz="2" w:space="0" w:color="000000"/>
+              <w:top w:val="single" w:sz="4" w:space="0" w:color="auto"/>
+              <w:left w:val="nil"/>
+              <w:bottom w:val="single" w:sz="4" w:space="0" w:color="auto"/>
+              <w:right w:val="nil"/>
             </w:tcBorders>
-            <w:shd w:val="clear" w:color="auto" w:fill="B2B2B2"/>
-            <w:tcMar>
-              <w:top w:w="55" w:type="dxa"/>
-              <w:left w:w="55" w:type="dxa"/>
-              <w:bottom w:w="55" w:type="dxa"/>
-              <w:right w:w="55" w:type="dxa"/>
-            </w:tcMar>
           </w:tcPr>
           <w:p>
             <w:pPr>
-              <w:pStyle w:val="TableContents"/>
+              <w:pStyle w:val="Standard"/>
               <w:jc w:val="center"/>
+              <w:rPr>
+                <w:bCs/>
+              </w:rPr>
             </w:pPr>
             <w:r>
+              <w:rPr>
+                <w:bCs/>
+              </w:rPr>
               <w:t>Attribute</w:t>
             </w:r>
           </w:p>
         </w:tc>
         <w:tc>
           <w:tcPr>
-            <w:tcW w:w="2340" w:type="dxa"/>
+            <w:tcW w:w="2155" w:type="dxa"/>
             <w:tcBorders>
-              <w:left w:val="single" w:sz="2" w:space="0" w:color="000000"/>
-              <w:bottom w:val="single" w:sz="2" w:space="0" w:color="000000"/>
-              <w:right w:val="single" w:sz="2" w:space="0" w:color="000000"/>
+              <w:top w:val="single" w:sz="4" w:space="0" w:color="auto"/>
+              <w:left w:val="nil"/>
+              <w:bottom w:val="single" w:sz="4" w:space="0" w:color="auto"/>
+              <w:right w:val="nil"/>
             </w:tcBorders>
-            <w:shd w:val="clear" w:color="auto" w:fill="B2B2B2"/>
-            <w:tcMar>
-              <w:top w:w="55" w:type="dxa"/>
-              <w:left w:w="55" w:type="dxa"/>
-              <w:bottom w:w="55" w:type="dxa"/>
-              <w:right w:w="55" w:type="dxa"/>
-            </w:tcMar>
           </w:tcPr>
           <w:p>
             <w:pPr>
-              <w:pStyle w:val="TableContents"/>
+              <w:pStyle w:val="Standard"/>
               <w:jc w:val="center"/>
+              <w:rPr>
+                <w:bCs/>
+              </w:rPr>
             </w:pPr>
             <w:r>
+              <w:rPr>
+                <w:bCs/>
+              </w:rPr>
               <w:t>Data Type</w:t>
             </w:r>
-          </w:p>
-        </w:tc>
-        <w:tc>
-          <w:tcPr>
-            <w:tcW w:w="360" w:type="dxa"/>
-            <w:shd w:val="clear" w:color="auto" w:fill="FFFFFF"/>
-            <w:tcMar>
-              <w:top w:w="55" w:type="dxa"/>
-              <w:left w:w="55" w:type="dxa"/>
-              <w:bottom w:w="55" w:type="dxa"/>
-              <w:right w:w="55" w:type="dxa"/>
-            </w:tcMar>
-          </w:tcPr>
-          <w:p>
-            <w:pPr>
-              <w:pStyle w:val="TableContents"/>
-              <w:jc w:val="center"/>
-            </w:pPr>
           </w:p>
         </w:tc>
       </w:tr>
       <w:tr>
         <w:tc>
           <w:tcPr>
-            <w:tcW w:w="2520" w:type="dxa"/>
+            <w:tcW w:w="2155" w:type="dxa"/>
             <w:tcBorders>
-              <w:left w:val="single" w:sz="2" w:space="0" w:color="000000"/>
-              <w:bottom w:val="single" w:sz="2" w:space="0" w:color="000000"/>
+              <w:top w:val="single" w:sz="4" w:space="0" w:color="auto"/>
+              <w:left w:val="nil"/>
+              <w:bottom w:val="nil"/>
+              <w:right w:val="nil"/>
             </w:tcBorders>
-            <w:shd w:val="clear" w:color="auto" w:fill="auto"/>
-            <w:tcMar>
-              <w:top w:w="55" w:type="dxa"/>
-              <w:left w:w="55" w:type="dxa"/>
-              <w:bottom w:w="55" w:type="dxa"/>
-              <w:right w:w="55" w:type="dxa"/>
-            </w:tcMar>
           </w:tcPr>
           <w:p>
             <w:pPr>
-              <w:pStyle w:val="TableContents"/>
+              <w:pStyle w:val="Standard"/>
+              <w:rPr>
+                <w:bCs/>
+              </w:rPr>
             </w:pPr>
             <w:r>
-              <w:t>Email</w:t>
+              <w:rPr>
+                <w:bCs/>
+              </w:rPr>
+              <w:t>Title</w:t>
             </w:r>
           </w:p>
         </w:tc>
         <w:tc>
           <w:tcPr>
-            <w:tcW w:w="2340" w:type="dxa"/>
+            <w:tcW w:w="2155" w:type="dxa"/>
             <w:tcBorders>
-              <w:left w:val="single" w:sz="2" w:space="0" w:color="000000"/>
-              <w:bottom w:val="single" w:sz="2" w:space="0" w:color="000000"/>
-              <w:right w:val="single" w:sz="2" w:space="0" w:color="000000"/>
+              <w:top w:val="single" w:sz="4" w:space="0" w:color="auto"/>
+              <w:left w:val="nil"/>
+              <w:bottom w:val="nil"/>
+              <w:right w:val="nil"/>
             </w:tcBorders>
-            <w:shd w:val="clear" w:color="auto" w:fill="auto"/>
-            <w:tcMar>
-              <w:top w:w="55" w:type="dxa"/>
-              <w:left w:w="55" w:type="dxa"/>
-              <w:bottom w:w="55" w:type="dxa"/>
-              <w:right w:w="55" w:type="dxa"/>
-            </w:tcMar>
           </w:tcPr>
           <w:p>
             <w:pPr>
-              <w:pStyle w:val="TableContents"/>
+              <w:pStyle w:val="Standard"/>
+              <w:rPr>
+                <w:bCs/>
+              </w:rPr>
             </w:pPr>
             <w:proofErr w:type="spellStart"/>
             <w:proofErr w:type="gramStart"/>
             <w:r>
+              <w:rPr>
+                <w:bCs/>
+              </w:rPr>
               <w:t>nvarchar</w:t>
             </w:r>
             <w:proofErr w:type="spellEnd"/>
             <w:r>
+              <w:rPr>
+                <w:bCs/>
+              </w:rPr>
               <w:t>(</w:t>
             </w:r>
             <w:proofErr w:type="gramEnd"/>
             <w:r>
+              <w:rPr>
+                <w:bCs/>
+              </w:rPr>
               <w:t>30)</w:t>
             </w:r>
-          </w:p>
-        </w:tc>
-        <w:tc>
-          <w:tcPr>
-            <w:tcW w:w="360" w:type="dxa"/>
-            <w:shd w:val="clear" w:color="auto" w:fill="auto"/>
-            <w:tcMar>
-              <w:top w:w="55" w:type="dxa"/>
-              <w:left w:w="55" w:type="dxa"/>
-              <w:bottom w:w="55" w:type="dxa"/>
-              <w:right w:w="55" w:type="dxa"/>
-            </w:tcMar>
-          </w:tcPr>
-          <w:p>
-            <w:pPr>
-              <w:pStyle w:val="TableContents"/>
-            </w:pPr>
           </w:p>
         </w:tc>
       </w:tr>
       <w:tr>
         <w:tc>
           <w:tcPr>
-            <w:tcW w:w="2520" w:type="dxa"/>
+            <w:tcW w:w="2155" w:type="dxa"/>
             <w:tcBorders>
-              <w:left w:val="single" w:sz="2" w:space="0" w:color="000000"/>
-              <w:bottom w:val="single" w:sz="2" w:space="0" w:color="000000"/>
+              <w:top w:val="nil"/>
+              <w:left w:val="nil"/>
+              <w:bottom w:val="nil"/>
+              <w:right w:val="nil"/>
             </w:tcBorders>
-            <w:shd w:val="clear" w:color="auto" w:fill="auto"/>
-            <w:tcMar>
-              <w:top w:w="55" w:type="dxa"/>
-              <w:left w:w="55" w:type="dxa"/>
-              <w:bottom w:w="55" w:type="dxa"/>
-              <w:right w:w="55" w:type="dxa"/>
-            </w:tcMar>
           </w:tcPr>
           <w:p>
             <w:pPr>
-              <w:pStyle w:val="TableContents"/>
+              <w:pStyle w:val="Standard"/>
+              <w:rPr>
+                <w:bCs/>
+              </w:rPr>
             </w:pPr>
             <w:r>
-              <w:t>Name</w:t>
+              <w:rPr>
+                <w:bCs/>
+              </w:rPr>
+              <w:t>Visibility</w:t>
             </w:r>
           </w:p>
         </w:tc>
         <w:tc>
           <w:tcPr>
-            <w:tcW w:w="2340" w:type="dxa"/>
+            <w:tcW w:w="2155" w:type="dxa"/>
             <w:tcBorders>
-              <w:left w:val="single" w:sz="2" w:space="0" w:color="000000"/>
-              <w:bottom w:val="single" w:sz="2" w:space="0" w:color="000000"/>
-              <w:right w:val="single" w:sz="2" w:space="0" w:color="000000"/>
+              <w:top w:val="nil"/>
+              <w:left w:val="nil"/>
+              <w:bottom w:val="nil"/>
+              <w:right w:val="nil"/>
             </w:tcBorders>
-            <w:shd w:val="clear" w:color="auto" w:fill="auto"/>
-            <w:tcMar>
-              <w:top w:w="55" w:type="dxa"/>
-              <w:left w:w="55" w:type="dxa"/>
-              <w:bottom w:w="55" w:type="dxa"/>
-              <w:right w:w="55" w:type="dxa"/>
-            </w:tcMar>
           </w:tcPr>
           <w:p>
             <w:pPr>
-              <w:pStyle w:val="TableContents"/>
+              <w:pStyle w:val="Standard"/>
+              <w:rPr>
+                <w:bCs/>
+              </w:rPr>
             </w:pPr>
             <w:proofErr w:type="spellStart"/>
-            <w:proofErr w:type="gramStart"/>
             <w:r>
-              <w:t>nvarchar</w:t>
+              <w:rPr>
+                <w:bCs/>
+              </w:rPr>
+              <w:t>boolean</w:t>
             </w:r>
             <w:proofErr w:type="spellEnd"/>
-            <w:r>
-              <w:t>(</w:t>
-            </w:r>
-            <w:proofErr w:type="gramEnd"/>
-            <w:r>
-              <w:t>30)</w:t>
-            </w:r>
-          </w:p>
-        </w:tc>
-        <w:tc>
-          <w:tcPr>
-            <w:tcW w:w="360" w:type="dxa"/>
-            <w:shd w:val="clear" w:color="auto" w:fill="auto"/>
-            <w:tcMar>
-              <w:top w:w="55" w:type="dxa"/>
-              <w:left w:w="55" w:type="dxa"/>
-              <w:bottom w:w="55" w:type="dxa"/>
-              <w:right w:w="55" w:type="dxa"/>
-            </w:tcMar>
-          </w:tcPr>
-          <w:p>
-            <w:pPr>
-              <w:pStyle w:val="TableContents"/>
-            </w:pPr>
           </w:p>
         </w:tc>
       </w:tr>
       <w:tr>
         <w:tc>
           <w:tcPr>
-            <w:tcW w:w="2520" w:type="dxa"/>
+            <w:tcW w:w="2155" w:type="dxa"/>
             <w:tcBorders>
-              <w:left w:val="single" w:sz="2" w:space="0" w:color="000000"/>
-              <w:bottom w:val="single" w:sz="2" w:space="0" w:color="000000"/>
+              <w:top w:val="nil"/>
+              <w:left w:val="nil"/>
+              <w:bottom w:val="nil"/>
+              <w:right w:val="nil"/>
             </w:tcBorders>
-            <w:shd w:val="clear" w:color="auto" w:fill="auto"/>
-            <w:tcMar>
-              <w:top w:w="55" w:type="dxa"/>
-              <w:left w:w="55" w:type="dxa"/>
-              <w:bottom w:w="55" w:type="dxa"/>
-              <w:right w:w="55" w:type="dxa"/>
-            </w:tcMar>
           </w:tcPr>
           <w:p>
             <w:pPr>
-              <w:pStyle w:val="TableContents"/>
+              <w:pStyle w:val="Standard"/>
+              <w:rPr>
+                <w:bCs/>
+              </w:rPr>
             </w:pPr>
             <w:r>
-              <w:t>4-Digit-Pin</w:t>
+              <w:rPr>
+                <w:bCs/>
+              </w:rPr>
+              <w:t>Owner</w:t>
             </w:r>
           </w:p>
         </w:tc>
         <w:tc>
           <w:tcPr>
-            <w:tcW w:w="2340" w:type="dxa"/>
+            <w:tcW w:w="2155" w:type="dxa"/>
             <w:tcBorders>
-              <w:left w:val="single" w:sz="2" w:space="0" w:color="000000"/>
-              <w:bottom w:val="single" w:sz="2" w:space="0" w:color="000000"/>
-              <w:right w:val="single" w:sz="2" w:space="0" w:color="000000"/>
+              <w:top w:val="nil"/>
+              <w:left w:val="nil"/>
+              <w:bottom w:val="nil"/>
+              <w:right w:val="nil"/>
             </w:tcBorders>
-            <w:shd w:val="clear" w:color="auto" w:fill="auto"/>
-            <w:tcMar>
-              <w:top w:w="55" w:type="dxa"/>
-              <w:left w:w="55" w:type="dxa"/>
-              <w:bottom w:w="55" w:type="dxa"/>
-              <w:right w:w="55" w:type="dxa"/>
-            </w:tcMar>
           </w:tcPr>
           <w:p>
             <w:pPr>
-              <w:pStyle w:val="TableContents"/>
-            </w:pPr>
-            <w:proofErr w:type="spellStart"/>
-            <w:proofErr w:type="gramStart"/>
-            <w:r>
-              <w:t>nvarchar</w:t>
-            </w:r>
-            <w:proofErr w:type="spellEnd"/>
-            <w:r>
-              <w:t>(</w:t>
-            </w:r>
-            <w:proofErr w:type="gramEnd"/>
-            <w:r>
-              <w:t>4)</w:t>
-            </w:r>
-          </w:p>
-        </w:tc>
-        <w:tc>
-          <w:tcPr>
-            <w:tcW w:w="360" w:type="dxa"/>
-            <w:shd w:val="clear" w:color="auto" w:fill="auto"/>
-            <w:tcMar>
-              <w:top w:w="55" w:type="dxa"/>
-              <w:left w:w="55" w:type="dxa"/>
-              <w:bottom w:w="55" w:type="dxa"/>
-              <w:right w:w="55" w:type="dxa"/>
-            </w:tcMar>
-          </w:tcPr>
-          <w:p>
-            <w:pPr>
-              <w:pStyle w:val="TableContents"/>
-            </w:pPr>
-          </w:p>
-        </w:tc>
-      </w:tr>
-      <w:tr>
-        <w:tc>
-          <w:tcPr>
-            <w:tcW w:w="2520" w:type="dxa"/>
-            <w:tcBorders>
-              <w:left w:val="single" w:sz="2" w:space="0" w:color="000000"/>
-              <w:bottom w:val="single" w:sz="2" w:space="0" w:color="000000"/>
-            </w:tcBorders>
-            <w:shd w:val="clear" w:color="auto" w:fill="auto"/>
-            <w:tcMar>
-              <w:top w:w="55" w:type="dxa"/>
-              <w:left w:w="55" w:type="dxa"/>
-              <w:bottom w:w="55" w:type="dxa"/>
-              <w:right w:w="55" w:type="dxa"/>
-            </w:tcMar>
-          </w:tcPr>
-          <w:p>
-            <w:pPr>
-              <w:pStyle w:val="TableContents"/>
+              <w:pStyle w:val="Standard"/>
+              <w:rPr>
+                <w:bCs/>
+              </w:rPr>
             </w:pPr>
             <w:r>
-              <w:t>Follows</w:t>
+              <w:rPr>
+                <w:bCs/>
+              </w:rPr>
+              <w:t>User</w:t>
             </w:r>
-          </w:p>
-        </w:tc>
-        <w:tc>
-          <w:tcPr>
-            <w:tcW w:w="2340" w:type="dxa"/>
-            <w:tcBorders>
-              <w:left w:val="single" w:sz="2" w:space="0" w:color="000000"/>
-              <w:bottom w:val="single" w:sz="2" w:space="0" w:color="000000"/>
-              <w:right w:val="single" w:sz="2" w:space="0" w:color="000000"/>
-            </w:tcBorders>
-            <w:shd w:val="clear" w:color="auto" w:fill="auto"/>
-            <w:tcMar>
-              <w:top w:w="55" w:type="dxa"/>
-              <w:left w:w="55" w:type="dxa"/>
-              <w:bottom w:w="55" w:type="dxa"/>
-              <w:right w:w="55" w:type="dxa"/>
-            </w:tcMar>
-          </w:tcPr>
-          <w:p>
-            <w:pPr>
-              <w:pStyle w:val="TableContents"/>
-            </w:pPr>
-            <w:r>
-              <w:t>list&lt;User&gt;</w:t>
-            </w:r>
-          </w:p>
-        </w:tc>
-        <w:tc>
-          <w:tcPr>
-            <w:tcW w:w="360" w:type="dxa"/>
-            <w:shd w:val="clear" w:color="auto" w:fill="auto"/>
-            <w:tcMar>
-              <w:top w:w="55" w:type="dxa"/>
-              <w:left w:w="55" w:type="dxa"/>
-              <w:bottom w:w="55" w:type="dxa"/>
-              <w:right w:w="55" w:type="dxa"/>
-            </w:tcMar>
-          </w:tcPr>
-          <w:p>
-            <w:pPr>
-              <w:pStyle w:val="TableContents"/>
-            </w:pPr>
           </w:p>
         </w:tc>
       </w:tr>
@@ -488,128 +729,48 @@
       <w:pPr>
         <w:pStyle w:val="Standard"/>
         <w:rPr>
-          <w:b/>
-          <w:bCs/>
-          <w:u w:val="single"/>
-        </w:rPr>
-      </w:pPr>
-    </w:p>
-    <w:p>
-      <w:pPr>
-        <w:pStyle w:val="Standard"/>
-        <w:rPr>
-          <w:b/>
-          <w:bCs/>
-          <w:u w:val="single"/>
+          <w:bCs/>
         </w:rPr>
       </w:pPr>
     </w:p>
     <w:tbl>
       <w:tblPr>
-        <w:tblW w:w="9975" w:type="dxa"/>
-        <w:tblLayout w:type="fixed"/>
-        <w:tblCellMar>
-          <w:left w:w="10" w:type="dxa"/>
-          <w:right w:w="10" w:type="dxa"/>
-        </w:tblCellMar>
-        <w:tblLook w:val="0000" w:firstRow="0" w:lastRow="0" w:firstColumn="0" w:lastColumn="0" w:noHBand="0" w:noVBand="0"/>
+        <w:tblStyle w:val="TableGrid"/>
+        <w:tblW w:w="0" w:type="auto"/>
+        <w:tblBorders>
+          <w:top w:val="none" w:sz="0" w:space="0" w:color="auto"/>
+          <w:left w:val="none" w:sz="0" w:space="0" w:color="auto"/>
+          <w:bottom w:val="none" w:sz="0" w:space="0" w:color="auto"/>
+          <w:right w:val="none" w:sz="0" w:space="0" w:color="auto"/>
+          <w:insideH w:val="none" w:sz="0" w:space="0" w:color="auto"/>
+          <w:insideV w:val="none" w:sz="0" w:space="0" w:color="auto"/>
+        </w:tblBorders>
+        <w:tblLook w:val="04A0" w:firstRow="1" w:lastRow="0" w:firstColumn="1" w:lastColumn="0" w:noHBand="0" w:noVBand="1"/>
       </w:tblPr>
       <w:tblGrid>
-        <w:gridCol w:w="2520"/>
-        <w:gridCol w:w="2340"/>
-        <w:gridCol w:w="360"/>
-        <w:gridCol w:w="2250"/>
-        <w:gridCol w:w="2505"/>
+        <w:gridCol w:w="2155"/>
+        <w:gridCol w:w="2155"/>
       </w:tblGrid>
       <w:tr>
-        <w:trPr>
-          <w:trHeight w:val="540"/>
-        </w:trPr>
         <w:tc>
           <w:tcPr>
-            <w:tcW w:w="4860" w:type="dxa"/>
+            <w:tcW w:w="4310" w:type="dxa"/>
             <w:gridSpan w:val="2"/>
             <w:tcBorders>
-              <w:top w:val="single" w:sz="2" w:space="0" w:color="000000"/>
-              <w:left w:val="single" w:sz="2" w:space="0" w:color="000000"/>
-              <w:bottom w:val="single" w:sz="2" w:space="0" w:color="000000"/>
-              <w:right w:val="single" w:sz="2" w:space="0" w:color="000000"/>
+              <w:bottom w:val="single" w:sz="4" w:space="0" w:color="auto"/>
             </w:tcBorders>
-            <w:shd w:val="clear" w:color="auto" w:fill="808080"/>
-            <w:tcMar>
-              <w:top w:w="55" w:type="dxa"/>
-              <w:left w:w="55" w:type="dxa"/>
-              <w:bottom w:w="55" w:type="dxa"/>
-              <w:right w:w="55" w:type="dxa"/>
-            </w:tcMar>
           </w:tcPr>
           <w:p>
             <w:pPr>
               <w:pStyle w:val="Standard"/>
               <w:jc w:val="center"/>
               <w:rPr>
-                <w:b/>
-                <w:bCs/>
-              </w:rPr>
-            </w:pPr>
-            <w:r>
-              <w:rPr>
-                <w:b/>
-                <w:bCs/>
-              </w:rPr>
-              <w:t>Corkboard</w:t>
-            </w:r>
-          </w:p>
-        </w:tc>
-        <w:tc>
-          <w:tcPr>
-            <w:tcW w:w="360" w:type="dxa"/>
-            <w:shd w:val="clear" w:color="auto" w:fill="auto"/>
-            <w:tcMar>
-              <w:top w:w="55" w:type="dxa"/>
-              <w:left w:w="55" w:type="dxa"/>
-              <w:bottom w:w="55" w:type="dxa"/>
-              <w:right w:w="55" w:type="dxa"/>
-            </w:tcMar>
-          </w:tcPr>
-          <w:p>
-            <w:pPr>
-              <w:pStyle w:val="TableContents"/>
-              <w:jc w:val="center"/>
-            </w:pPr>
-          </w:p>
-        </w:tc>
-        <w:tc>
-          <w:tcPr>
-            <w:tcW w:w="4755" w:type="dxa"/>
-            <w:gridSpan w:val="2"/>
-            <w:tcBorders>
-              <w:top w:val="single" w:sz="2" w:space="0" w:color="000000"/>
-              <w:left w:val="single" w:sz="2" w:space="0" w:color="000000"/>
-              <w:bottom w:val="single" w:sz="2" w:space="0" w:color="000000"/>
-              <w:right w:val="single" w:sz="2" w:space="0" w:color="000000"/>
-            </w:tcBorders>
-            <w:shd w:val="clear" w:color="auto" w:fill="808080"/>
-            <w:tcMar>
-              <w:top w:w="55" w:type="dxa"/>
-              <w:left w:w="55" w:type="dxa"/>
-              <w:bottom w:w="55" w:type="dxa"/>
-              <w:right w:w="55" w:type="dxa"/>
-            </w:tcMar>
-          </w:tcPr>
-          <w:p>
-            <w:pPr>
-              <w:pStyle w:val="Standard"/>
-              <w:jc w:val="center"/>
-              <w:rPr>
-                <w:b/>
                 <w:bCs/>
               </w:rPr>
             </w:pPr>
             <w:proofErr w:type="spellStart"/>
             <w:r>
               <w:rPr>
-                <w:b/>
                 <w:bCs/>
               </w:rPr>
               <w:t>PushPin</w:t>
@@ -621,120 +782,48 @@
       <w:tr>
         <w:tc>
           <w:tcPr>
-            <w:tcW w:w="2520" w:type="dxa"/>
+            <w:tcW w:w="2155" w:type="dxa"/>
             <w:tcBorders>
-              <w:left w:val="single" w:sz="2" w:space="0" w:color="000000"/>
-              <w:bottom w:val="single" w:sz="2" w:space="0" w:color="000000"/>
+              <w:top w:val="single" w:sz="4" w:space="0" w:color="auto"/>
+              <w:bottom w:val="single" w:sz="4" w:space="0" w:color="auto"/>
             </w:tcBorders>
-            <w:shd w:val="clear" w:color="auto" w:fill="B2B2B2"/>
-            <w:tcMar>
-              <w:top w:w="55" w:type="dxa"/>
-              <w:left w:w="55" w:type="dxa"/>
-              <w:bottom w:w="55" w:type="dxa"/>
-              <w:right w:w="55" w:type="dxa"/>
-            </w:tcMar>
           </w:tcPr>
           <w:p>
             <w:pPr>
-              <w:pStyle w:val="TableContents"/>
+              <w:pStyle w:val="Standard"/>
               <w:jc w:val="center"/>
+              <w:rPr>
+                <w:bCs/>
+              </w:rPr>
             </w:pPr>
             <w:r>
+              <w:rPr>
+                <w:bCs/>
+              </w:rPr>
               <w:t>Attribute</w:t>
             </w:r>
           </w:p>
         </w:tc>
         <w:tc>
           <w:tcPr>
-            <w:tcW w:w="2340" w:type="dxa"/>
+            <w:tcW w:w="2155" w:type="dxa"/>
             <w:tcBorders>
-              <w:left w:val="single" w:sz="2" w:space="0" w:color="000000"/>
-              <w:bottom w:val="single" w:sz="2" w:space="0" w:color="000000"/>
-              <w:right w:val="single" w:sz="2" w:space="0" w:color="000000"/>
+              <w:top w:val="single" w:sz="4" w:space="0" w:color="auto"/>
+              <w:bottom w:val="single" w:sz="4" w:space="0" w:color="auto"/>
             </w:tcBorders>
-            <w:shd w:val="clear" w:color="auto" w:fill="B2B2B2"/>
-            <w:tcMar>
-              <w:top w:w="55" w:type="dxa"/>
-              <w:left w:w="55" w:type="dxa"/>
-              <w:bottom w:w="55" w:type="dxa"/>
-              <w:right w:w="55" w:type="dxa"/>
-            </w:tcMar>
           </w:tcPr>
           <w:p>
             <w:pPr>
-              <w:pStyle w:val="TableContents"/>
+              <w:pStyle w:val="Standard"/>
               <w:jc w:val="center"/>
+              <w:rPr>
+                <w:bCs/>
+              </w:rPr>
             </w:pPr>
             <w:r>
-              <w:t>Data Type</w:t>
-            </w:r>
-          </w:p>
-        </w:tc>
-        <w:tc>
-          <w:tcPr>
-            <w:tcW w:w="360" w:type="dxa"/>
-            <w:shd w:val="clear" w:color="auto" w:fill="auto"/>
-            <w:tcMar>
-              <w:top w:w="55" w:type="dxa"/>
-              <w:left w:w="55" w:type="dxa"/>
-              <w:bottom w:w="55" w:type="dxa"/>
-              <w:right w:w="55" w:type="dxa"/>
-            </w:tcMar>
-          </w:tcPr>
-          <w:p>
-            <w:pPr>
-              <w:pStyle w:val="TableContents"/>
-              <w:jc w:val="center"/>
-            </w:pPr>
-          </w:p>
-        </w:tc>
-        <w:tc>
-          <w:tcPr>
-            <w:tcW w:w="2250" w:type="dxa"/>
-            <w:tcBorders>
-              <w:left w:val="single" w:sz="2" w:space="0" w:color="000000"/>
-              <w:bottom w:val="single" w:sz="2" w:space="0" w:color="000000"/>
-            </w:tcBorders>
-            <w:shd w:val="clear" w:color="auto" w:fill="B2B2B2"/>
-            <w:tcMar>
-              <w:top w:w="55" w:type="dxa"/>
-              <w:left w:w="55" w:type="dxa"/>
-              <w:bottom w:w="55" w:type="dxa"/>
-              <w:right w:w="55" w:type="dxa"/>
-            </w:tcMar>
-          </w:tcPr>
-          <w:p>
-            <w:pPr>
-              <w:pStyle w:val="TableContents"/>
-              <w:jc w:val="center"/>
-            </w:pPr>
-            <w:r>
-              <w:t>Attribute</w:t>
-            </w:r>
-          </w:p>
-        </w:tc>
-        <w:tc>
-          <w:tcPr>
-            <w:tcW w:w="2505" w:type="dxa"/>
-            <w:tcBorders>
-              <w:left w:val="single" w:sz="2" w:space="0" w:color="000000"/>
-              <w:bottom w:val="single" w:sz="2" w:space="0" w:color="000000"/>
-              <w:right w:val="single" w:sz="2" w:space="0" w:color="000000"/>
-            </w:tcBorders>
-            <w:shd w:val="clear" w:color="auto" w:fill="B2B2B2"/>
-            <w:tcMar>
-              <w:top w:w="55" w:type="dxa"/>
-              <w:left w:w="55" w:type="dxa"/>
-              <w:bottom w:w="55" w:type="dxa"/>
-              <w:right w:w="55" w:type="dxa"/>
-            </w:tcMar>
-          </w:tcPr>
-          <w:p>
-            <w:pPr>
-              <w:pStyle w:val="TableContents"/>
-              <w:jc w:val="center"/>
-            </w:pPr>
-            <w:r>
+              <w:rPr>
+                <w:bCs/>
+              </w:rPr>
               <w:t>Data Type</w:t>
             </w:r>
           </w:p>
@@ -743,126 +832,45 @@
       <w:tr>
         <w:tc>
           <w:tcPr>
-            <w:tcW w:w="2520" w:type="dxa"/>
+            <w:tcW w:w="2155" w:type="dxa"/>
             <w:tcBorders>
-              <w:left w:val="single" w:sz="2" w:space="0" w:color="000000"/>
-              <w:bottom w:val="single" w:sz="2" w:space="0" w:color="000000"/>
+              <w:top w:val="single" w:sz="4" w:space="0" w:color="auto"/>
             </w:tcBorders>
-            <w:shd w:val="clear" w:color="auto" w:fill="auto"/>
-            <w:tcMar>
-              <w:top w:w="55" w:type="dxa"/>
-              <w:left w:w="55" w:type="dxa"/>
-              <w:bottom w:w="55" w:type="dxa"/>
-              <w:right w:w="55" w:type="dxa"/>
-            </w:tcMar>
           </w:tcPr>
           <w:p>
             <w:pPr>
-              <w:pStyle w:val="TableContents"/>
+              <w:pStyle w:val="Standard"/>
+              <w:rPr>
+                <w:bCs/>
+              </w:rPr>
             </w:pPr>
             <w:r>
-              <w:t>Title</w:t>
-            </w:r>
-          </w:p>
-        </w:tc>
-        <w:tc>
-          <w:tcPr>
-            <w:tcW w:w="2340" w:type="dxa"/>
-            <w:tcBorders>
-              <w:left w:val="single" w:sz="2" w:space="0" w:color="000000"/>
-              <w:bottom w:val="single" w:sz="2" w:space="0" w:color="000000"/>
-              <w:right w:val="single" w:sz="2" w:space="0" w:color="000000"/>
-            </w:tcBorders>
-            <w:shd w:val="clear" w:color="auto" w:fill="auto"/>
-            <w:tcMar>
-              <w:top w:w="55" w:type="dxa"/>
-              <w:left w:w="55" w:type="dxa"/>
-              <w:bottom w:w="55" w:type="dxa"/>
-              <w:right w:w="55" w:type="dxa"/>
-            </w:tcMar>
-          </w:tcPr>
-          <w:p>
-            <w:pPr>
-              <w:pStyle w:val="TableContents"/>
-            </w:pPr>
-            <w:proofErr w:type="spellStart"/>
-            <w:proofErr w:type="gramStart"/>
-            <w:r>
-              <w:t>nvarchar</w:t>
-            </w:r>
-            <w:proofErr w:type="spellEnd"/>
-            <w:r>
-              <w:t>(</w:t>
-            </w:r>
-            <w:proofErr w:type="gramEnd"/>
-            <w:r>
-              <w:t>30)</w:t>
-            </w:r>
-          </w:p>
-        </w:tc>
-        <w:tc>
-          <w:tcPr>
-            <w:tcW w:w="360" w:type="dxa"/>
-            <w:shd w:val="clear" w:color="auto" w:fill="auto"/>
-            <w:tcMar>
-              <w:top w:w="55" w:type="dxa"/>
-              <w:left w:w="55" w:type="dxa"/>
-              <w:bottom w:w="55" w:type="dxa"/>
-              <w:right w:w="55" w:type="dxa"/>
-            </w:tcMar>
-          </w:tcPr>
-          <w:p>
-            <w:pPr>
-              <w:pStyle w:val="TableContents"/>
-            </w:pPr>
-          </w:p>
-        </w:tc>
-        <w:tc>
-          <w:tcPr>
-            <w:tcW w:w="2250" w:type="dxa"/>
-            <w:tcBorders>
-              <w:left w:val="single" w:sz="2" w:space="0" w:color="000000"/>
-              <w:bottom w:val="single" w:sz="2" w:space="0" w:color="000000"/>
-            </w:tcBorders>
-            <w:shd w:val="clear" w:color="auto" w:fill="auto"/>
-            <w:tcMar>
-              <w:top w:w="55" w:type="dxa"/>
-              <w:left w:w="55" w:type="dxa"/>
-              <w:bottom w:w="55" w:type="dxa"/>
-              <w:right w:w="55" w:type="dxa"/>
-            </w:tcMar>
-          </w:tcPr>
-          <w:p>
-            <w:pPr>
-              <w:pStyle w:val="TableContents"/>
-            </w:pPr>
-            <w:r>
+              <w:rPr>
+                <w:bCs/>
+              </w:rPr>
               <w:t>Date/Time</w:t>
             </w:r>
           </w:p>
         </w:tc>
         <w:tc>
           <w:tcPr>
-            <w:tcW w:w="2505" w:type="dxa"/>
+            <w:tcW w:w="2155" w:type="dxa"/>
             <w:tcBorders>
-              <w:left w:val="single" w:sz="2" w:space="0" w:color="000000"/>
-              <w:bottom w:val="single" w:sz="2" w:space="0" w:color="000000"/>
-              <w:right w:val="single" w:sz="2" w:space="0" w:color="000000"/>
+              <w:top w:val="single" w:sz="4" w:space="0" w:color="auto"/>
             </w:tcBorders>
-            <w:shd w:val="clear" w:color="auto" w:fill="auto"/>
-            <w:tcMar>
-              <w:top w:w="55" w:type="dxa"/>
-              <w:left w:w="55" w:type="dxa"/>
-              <w:bottom w:w="55" w:type="dxa"/>
-              <w:right w:w="55" w:type="dxa"/>
-            </w:tcMar>
           </w:tcPr>
           <w:p>
             <w:pPr>
-              <w:pStyle w:val="TableContents"/>
+              <w:pStyle w:val="Standard"/>
+              <w:rPr>
+                <w:bCs/>
+              </w:rPr>
             </w:pPr>
             <w:proofErr w:type="spellStart"/>
             <w:r>
+              <w:rPr>
+                <w:bCs/>
+              </w:rPr>
               <w:t>DateTime</w:t>
             </w:r>
             <w:proofErr w:type="spellEnd"/>
@@ -872,127 +880,54 @@
       <w:tr>
         <w:tc>
           <w:tcPr>
-            <w:tcW w:w="2520" w:type="dxa"/>
-            <w:tcBorders>
-              <w:left w:val="single" w:sz="2" w:space="0" w:color="000000"/>
-              <w:bottom w:val="single" w:sz="2" w:space="0" w:color="000000"/>
-            </w:tcBorders>
-            <w:shd w:val="clear" w:color="auto" w:fill="auto"/>
-            <w:tcMar>
-              <w:top w:w="55" w:type="dxa"/>
-              <w:left w:w="55" w:type="dxa"/>
-              <w:bottom w:w="55" w:type="dxa"/>
-              <w:right w:w="55" w:type="dxa"/>
-            </w:tcMar>
+            <w:tcW w:w="2155" w:type="dxa"/>
           </w:tcPr>
           <w:p>
             <w:pPr>
-              <w:pStyle w:val="TableContents"/>
+              <w:pStyle w:val="Standard"/>
+              <w:rPr>
+                <w:bCs/>
+              </w:rPr>
             </w:pPr>
             <w:r>
-              <w:t>Visibility</w:t>
-            </w:r>
-          </w:p>
-        </w:tc>
-        <w:tc>
-          <w:tcPr>
-            <w:tcW w:w="2340" w:type="dxa"/>
-            <w:tcBorders>
-              <w:left w:val="single" w:sz="2" w:space="0" w:color="000000"/>
-              <w:bottom w:val="single" w:sz="2" w:space="0" w:color="000000"/>
-              <w:right w:val="single" w:sz="2" w:space="0" w:color="000000"/>
-            </w:tcBorders>
-            <w:shd w:val="clear" w:color="auto" w:fill="auto"/>
-            <w:tcMar>
-              <w:top w:w="55" w:type="dxa"/>
-              <w:left w:w="55" w:type="dxa"/>
-              <w:bottom w:w="55" w:type="dxa"/>
-              <w:right w:w="55" w:type="dxa"/>
-            </w:tcMar>
-          </w:tcPr>
-          <w:p>
-            <w:pPr>
-              <w:pStyle w:val="TableContents"/>
-            </w:pPr>
-            <w:proofErr w:type="spellStart"/>
-            <w:r>
-              <w:t>boolean</w:t>
-            </w:r>
-            <w:proofErr w:type="spellEnd"/>
-          </w:p>
-        </w:tc>
-        <w:tc>
-          <w:tcPr>
-            <w:tcW w:w="360" w:type="dxa"/>
-            <w:shd w:val="clear" w:color="auto" w:fill="auto"/>
-            <w:tcMar>
-              <w:top w:w="55" w:type="dxa"/>
-              <w:left w:w="55" w:type="dxa"/>
-              <w:bottom w:w="55" w:type="dxa"/>
-              <w:right w:w="55" w:type="dxa"/>
-            </w:tcMar>
-          </w:tcPr>
-          <w:p>
-            <w:pPr>
-              <w:pStyle w:val="TableContents"/>
-            </w:pPr>
-          </w:p>
-        </w:tc>
-        <w:tc>
-          <w:tcPr>
-            <w:tcW w:w="2250" w:type="dxa"/>
-            <w:tcBorders>
-              <w:left w:val="single" w:sz="2" w:space="0" w:color="000000"/>
-              <w:bottom w:val="single" w:sz="2" w:space="0" w:color="000000"/>
-            </w:tcBorders>
-            <w:shd w:val="clear" w:color="auto" w:fill="auto"/>
-            <w:tcMar>
-              <w:top w:w="55" w:type="dxa"/>
-              <w:left w:w="55" w:type="dxa"/>
-              <w:bottom w:w="55" w:type="dxa"/>
-              <w:right w:w="55" w:type="dxa"/>
-            </w:tcMar>
-          </w:tcPr>
-          <w:p>
-            <w:pPr>
-              <w:pStyle w:val="TableContents"/>
-            </w:pPr>
-            <w:r>
+              <w:rPr>
+                <w:bCs/>
+              </w:rPr>
               <w:t>Owner</w:t>
             </w:r>
           </w:p>
         </w:tc>
         <w:tc>
           <w:tcPr>
-            <w:tcW w:w="2505" w:type="dxa"/>
-            <w:tcBorders>
-              <w:left w:val="single" w:sz="2" w:space="0" w:color="000000"/>
-              <w:bottom w:val="single" w:sz="2" w:space="0" w:color="000000"/>
-              <w:right w:val="single" w:sz="2" w:space="0" w:color="000000"/>
-            </w:tcBorders>
-            <w:shd w:val="clear" w:color="auto" w:fill="auto"/>
-            <w:tcMar>
-              <w:top w:w="55" w:type="dxa"/>
-              <w:left w:w="55" w:type="dxa"/>
-              <w:bottom w:w="55" w:type="dxa"/>
-              <w:right w:w="55" w:type="dxa"/>
-            </w:tcMar>
+            <w:tcW w:w="2155" w:type="dxa"/>
           </w:tcPr>
           <w:p>
             <w:pPr>
-              <w:pStyle w:val="TableContents"/>
+              <w:pStyle w:val="Standard"/>
+              <w:rPr>
+                <w:bCs/>
+              </w:rPr>
             </w:pPr>
             <w:proofErr w:type="spellStart"/>
             <w:proofErr w:type="gramStart"/>
             <w:r>
+              <w:rPr>
+                <w:bCs/>
+              </w:rPr>
               <w:t>nvarchar</w:t>
             </w:r>
             <w:proofErr w:type="spellEnd"/>
             <w:r>
+              <w:rPr>
+                <w:bCs/>
+              </w:rPr>
               <w:t>(</w:t>
             </w:r>
             <w:proofErr w:type="gramEnd"/>
             <w:r>
+              <w:rPr>
+                <w:bCs/>
+              </w:rPr>
               <w:t>30)</w:t>
             </w:r>
           </w:p>
@@ -1001,136 +936,63 @@
       <w:tr>
         <w:tc>
           <w:tcPr>
-            <w:tcW w:w="2520" w:type="dxa"/>
-            <w:tcBorders>
-              <w:left w:val="single" w:sz="2" w:space="0" w:color="000000"/>
-              <w:bottom w:val="single" w:sz="2" w:space="0" w:color="000000"/>
-            </w:tcBorders>
-            <w:shd w:val="clear" w:color="auto" w:fill="auto"/>
-            <w:tcMar>
-              <w:top w:w="55" w:type="dxa"/>
-              <w:left w:w="55" w:type="dxa"/>
-              <w:bottom w:w="55" w:type="dxa"/>
-              <w:right w:w="55" w:type="dxa"/>
-            </w:tcMar>
+            <w:tcW w:w="2155" w:type="dxa"/>
           </w:tcPr>
           <w:p>
             <w:pPr>
-              <w:pStyle w:val="TableContents"/>
+              <w:pStyle w:val="Standard"/>
+              <w:rPr>
+                <w:bCs/>
+              </w:rPr>
             </w:pPr>
+            <w:proofErr w:type="spellStart"/>
             <w:r>
-              <w:t>Category</w:t>
+              <w:rPr>
+                <w:bCs/>
+              </w:rPr>
+              <w:t>Url</w:t>
             </w:r>
+            <w:proofErr w:type="spellEnd"/>
           </w:p>
         </w:tc>
         <w:tc>
           <w:tcPr>
-            <w:tcW w:w="2340" w:type="dxa"/>
-            <w:tcBorders>
-              <w:left w:val="single" w:sz="2" w:space="0" w:color="000000"/>
-              <w:bottom w:val="single" w:sz="2" w:space="0" w:color="000000"/>
-              <w:right w:val="single" w:sz="2" w:space="0" w:color="000000"/>
-            </w:tcBorders>
-            <w:shd w:val="clear" w:color="auto" w:fill="auto"/>
-            <w:tcMar>
-              <w:top w:w="55" w:type="dxa"/>
-              <w:left w:w="55" w:type="dxa"/>
-              <w:bottom w:w="55" w:type="dxa"/>
-              <w:right w:w="55" w:type="dxa"/>
-            </w:tcMar>
+            <w:tcW w:w="2155" w:type="dxa"/>
           </w:tcPr>
           <w:p>
             <w:pPr>
-              <w:pStyle w:val="TableContents"/>
+              <w:pStyle w:val="Standard"/>
+              <w:rPr>
+                <w:bCs/>
+              </w:rPr>
             </w:pPr>
             <w:proofErr w:type="spellStart"/>
             <w:proofErr w:type="gramStart"/>
             <w:r>
+              <w:rPr>
+                <w:bCs/>
+              </w:rPr>
               <w:t>nvarchar</w:t>
             </w:r>
             <w:proofErr w:type="spellEnd"/>
             <w:r>
+              <w:rPr>
+                <w:bCs/>
+              </w:rPr>
               <w:t>(</w:t>
             </w:r>
             <w:proofErr w:type="gramEnd"/>
             <w:r>
-              <w:t>30)</w:t>
+              <w:rPr>
+                <w:bCs/>
+              </w:rPr>
+              <w:t>10</w:t>
             </w:r>
-          </w:p>
-        </w:tc>
-        <w:tc>
-          <w:tcPr>
-            <w:tcW w:w="360" w:type="dxa"/>
-            <w:shd w:val="clear" w:color="auto" w:fill="auto"/>
-            <w:tcMar>
-              <w:top w:w="55" w:type="dxa"/>
-              <w:left w:w="55" w:type="dxa"/>
-              <w:bottom w:w="55" w:type="dxa"/>
-              <w:right w:w="55" w:type="dxa"/>
-            </w:tcMar>
-          </w:tcPr>
-          <w:p>
-            <w:pPr>
-              <w:pStyle w:val="TableContents"/>
-            </w:pPr>
-          </w:p>
-        </w:tc>
-        <w:tc>
-          <w:tcPr>
-            <w:tcW w:w="2250" w:type="dxa"/>
-            <w:tcBorders>
-              <w:left w:val="single" w:sz="2" w:space="0" w:color="000000"/>
-              <w:bottom w:val="single" w:sz="2" w:space="0" w:color="000000"/>
-            </w:tcBorders>
-            <w:shd w:val="clear" w:color="auto" w:fill="auto"/>
-            <w:tcMar>
-              <w:top w:w="55" w:type="dxa"/>
-              <w:left w:w="55" w:type="dxa"/>
-              <w:bottom w:w="55" w:type="dxa"/>
-              <w:right w:w="55" w:type="dxa"/>
-            </w:tcMar>
-          </w:tcPr>
-          <w:p>
-            <w:pPr>
-              <w:pStyle w:val="TableContents"/>
-            </w:pPr>
             <w:r>
-              <w:t>URL</w:t>
-            </w:r>
-          </w:p>
-        </w:tc>
-        <w:tc>
-          <w:tcPr>
-            <w:tcW w:w="2505" w:type="dxa"/>
-            <w:tcBorders>
-              <w:left w:val="single" w:sz="2" w:space="0" w:color="000000"/>
-              <w:bottom w:val="single" w:sz="2" w:space="0" w:color="000000"/>
-              <w:right w:val="single" w:sz="2" w:space="0" w:color="000000"/>
-            </w:tcBorders>
-            <w:shd w:val="clear" w:color="auto" w:fill="auto"/>
-            <w:tcMar>
-              <w:top w:w="55" w:type="dxa"/>
-              <w:left w:w="55" w:type="dxa"/>
-              <w:bottom w:w="55" w:type="dxa"/>
-              <w:right w:w="55" w:type="dxa"/>
-            </w:tcMar>
-          </w:tcPr>
-          <w:p>
-            <w:pPr>
-              <w:pStyle w:val="TableContents"/>
-            </w:pPr>
-            <w:proofErr w:type="spellStart"/>
-            <w:proofErr w:type="gramStart"/>
-            <w:r>
-              <w:t>nvarchar</w:t>
-            </w:r>
-            <w:proofErr w:type="spellEnd"/>
-            <w:r>
-              <w:t>(</w:t>
-            </w:r>
-            <w:proofErr w:type="gramEnd"/>
-            <w:r>
-              <w:t>100)</w:t>
+              <w:rPr>
+                <w:bCs/>
+              </w:rPr>
+              <w:t>0)</w:t>
             </w:r>
           </w:p>
         </w:tc>
@@ -1138,126 +1000,61 @@
       <w:tr>
         <w:tc>
           <w:tcPr>
-            <w:tcW w:w="2520" w:type="dxa"/>
-            <w:tcBorders>
-              <w:left w:val="single" w:sz="2" w:space="0" w:color="000000"/>
-              <w:bottom w:val="single" w:sz="2" w:space="0" w:color="000000"/>
-            </w:tcBorders>
-            <w:shd w:val="clear" w:color="auto" w:fill="auto"/>
-            <w:tcMar>
-              <w:top w:w="55" w:type="dxa"/>
-              <w:left w:w="55" w:type="dxa"/>
-              <w:bottom w:w="55" w:type="dxa"/>
-              <w:right w:w="55" w:type="dxa"/>
-            </w:tcMar>
+            <w:tcW w:w="2155" w:type="dxa"/>
           </w:tcPr>
           <w:p>
             <w:pPr>
-              <w:pStyle w:val="TableContents"/>
+              <w:pStyle w:val="Standard"/>
+              <w:rPr>
+                <w:bCs/>
+              </w:rPr>
             </w:pPr>
             <w:r>
-              <w:t>Owner</w:t>
-            </w:r>
-          </w:p>
-        </w:tc>
-        <w:tc>
-          <w:tcPr>
-            <w:tcW w:w="2340" w:type="dxa"/>
-            <w:tcBorders>
-              <w:left w:val="single" w:sz="2" w:space="0" w:color="000000"/>
-              <w:bottom w:val="single" w:sz="2" w:space="0" w:color="000000"/>
-              <w:right w:val="single" w:sz="2" w:space="0" w:color="000000"/>
-            </w:tcBorders>
-            <w:shd w:val="clear" w:color="auto" w:fill="auto"/>
-            <w:tcMar>
-              <w:top w:w="55" w:type="dxa"/>
-              <w:left w:w="55" w:type="dxa"/>
-              <w:bottom w:w="55" w:type="dxa"/>
-              <w:right w:w="55" w:type="dxa"/>
-            </w:tcMar>
-          </w:tcPr>
-          <w:p>
-            <w:pPr>
-              <w:pStyle w:val="TableContents"/>
-            </w:pPr>
-            <w:r>
-              <w:t>User</w:t>
-            </w:r>
-          </w:p>
-        </w:tc>
-        <w:tc>
-          <w:tcPr>
-            <w:tcW w:w="360" w:type="dxa"/>
-            <w:shd w:val="clear" w:color="auto" w:fill="auto"/>
-            <w:tcMar>
-              <w:top w:w="55" w:type="dxa"/>
-              <w:left w:w="55" w:type="dxa"/>
-              <w:bottom w:w="55" w:type="dxa"/>
-              <w:right w:w="55" w:type="dxa"/>
-            </w:tcMar>
-          </w:tcPr>
-          <w:p>
-            <w:pPr>
-              <w:pStyle w:val="TableContents"/>
-            </w:pPr>
-          </w:p>
-        </w:tc>
-        <w:tc>
-          <w:tcPr>
-            <w:tcW w:w="2250" w:type="dxa"/>
-            <w:tcBorders>
-              <w:left w:val="single" w:sz="2" w:space="0" w:color="000000"/>
-              <w:bottom w:val="single" w:sz="2" w:space="0" w:color="000000"/>
-            </w:tcBorders>
-            <w:shd w:val="clear" w:color="auto" w:fill="auto"/>
-            <w:tcMar>
-              <w:top w:w="55" w:type="dxa"/>
-              <w:left w:w="55" w:type="dxa"/>
-              <w:bottom w:w="55" w:type="dxa"/>
-              <w:right w:w="55" w:type="dxa"/>
-            </w:tcMar>
-          </w:tcPr>
-          <w:p>
-            <w:pPr>
-              <w:pStyle w:val="TableContents"/>
-            </w:pPr>
-            <w:r>
+              <w:rPr>
+                <w:bCs/>
+              </w:rPr>
               <w:t>Description</w:t>
             </w:r>
           </w:p>
         </w:tc>
         <w:tc>
           <w:tcPr>
-            <w:tcW w:w="2505" w:type="dxa"/>
-            <w:tcBorders>
-              <w:left w:val="single" w:sz="2" w:space="0" w:color="000000"/>
-              <w:bottom w:val="single" w:sz="2" w:space="0" w:color="000000"/>
-              <w:right w:val="single" w:sz="2" w:space="0" w:color="000000"/>
-            </w:tcBorders>
-            <w:shd w:val="clear" w:color="auto" w:fill="auto"/>
-            <w:tcMar>
-              <w:top w:w="55" w:type="dxa"/>
-              <w:left w:w="55" w:type="dxa"/>
-              <w:bottom w:w="55" w:type="dxa"/>
-              <w:right w:w="55" w:type="dxa"/>
-            </w:tcMar>
+            <w:tcW w:w="2155" w:type="dxa"/>
           </w:tcPr>
           <w:p>
             <w:pPr>
-              <w:pStyle w:val="TableContents"/>
+              <w:pStyle w:val="Standard"/>
+              <w:rPr>
+                <w:bCs/>
+              </w:rPr>
             </w:pPr>
             <w:proofErr w:type="spellStart"/>
             <w:proofErr w:type="gramStart"/>
             <w:r>
+              <w:rPr>
+                <w:bCs/>
+              </w:rPr>
               <w:t>nvarchar</w:t>
             </w:r>
             <w:proofErr w:type="spellEnd"/>
             <w:r>
+              <w:rPr>
+                <w:bCs/>
+              </w:rPr>
               <w:t>(</w:t>
             </w:r>
             <w:proofErr w:type="gramEnd"/>
             <w:r>
-              <w:t>200)</w:t>
+              <w:rPr>
+                <w:bCs/>
+              </w:rPr>
+              <w:t>20</w:t>
+            </w:r>
+            <w:r>
+              <w:rPr>
+                <w:bCs/>
+              </w:rPr>
+              <w:t>0)</w:t>
             </w:r>
           </w:p>
         </w:tc>
@@ -1265,114 +1062,67 @@
       <w:tr>
         <w:tc>
           <w:tcPr>
-            <w:tcW w:w="2520" w:type="dxa"/>
-            <w:shd w:val="clear" w:color="auto" w:fill="auto"/>
-            <w:tcMar>
-              <w:top w:w="55" w:type="dxa"/>
-              <w:left w:w="55" w:type="dxa"/>
-              <w:bottom w:w="55" w:type="dxa"/>
-              <w:right w:w="55" w:type="dxa"/>
-            </w:tcMar>
+            <w:tcW w:w="2155" w:type="dxa"/>
           </w:tcPr>
           <w:p>
             <w:pPr>
-              <w:pStyle w:val="TableContents"/>
-            </w:pPr>
-          </w:p>
-        </w:tc>
-        <w:tc>
-          <w:tcPr>
-            <w:tcW w:w="2340" w:type="dxa"/>
-            <w:shd w:val="clear" w:color="auto" w:fill="auto"/>
-            <w:tcMar>
-              <w:top w:w="55" w:type="dxa"/>
-              <w:left w:w="55" w:type="dxa"/>
-              <w:bottom w:w="55" w:type="dxa"/>
-              <w:right w:w="55" w:type="dxa"/>
-            </w:tcMar>
-          </w:tcPr>
-          <w:p>
-            <w:pPr>
-              <w:pStyle w:val="TableContents"/>
-            </w:pPr>
-          </w:p>
-        </w:tc>
-        <w:tc>
-          <w:tcPr>
-            <w:tcW w:w="360" w:type="dxa"/>
-            <w:shd w:val="clear" w:color="auto" w:fill="auto"/>
-            <w:tcMar>
-              <w:top w:w="55" w:type="dxa"/>
-              <w:left w:w="55" w:type="dxa"/>
-              <w:bottom w:w="55" w:type="dxa"/>
-              <w:right w:w="55" w:type="dxa"/>
-            </w:tcMar>
-          </w:tcPr>
-          <w:p>
-            <w:pPr>
-              <w:pStyle w:val="TableContents"/>
-            </w:pPr>
-          </w:p>
-        </w:tc>
-        <w:tc>
-          <w:tcPr>
-            <w:tcW w:w="2250" w:type="dxa"/>
-            <w:tcBorders>
-              <w:left w:val="single" w:sz="2" w:space="0" w:color="000000"/>
-              <w:bottom w:val="single" w:sz="2" w:space="0" w:color="000000"/>
-            </w:tcBorders>
-            <w:shd w:val="clear" w:color="auto" w:fill="auto"/>
-            <w:tcMar>
-              <w:top w:w="55" w:type="dxa"/>
-              <w:left w:w="55" w:type="dxa"/>
-              <w:bottom w:w="55" w:type="dxa"/>
-              <w:right w:w="55" w:type="dxa"/>
-            </w:tcMar>
-          </w:tcPr>
-          <w:p>
-            <w:pPr>
-              <w:pStyle w:val="TableContents"/>
+              <w:pStyle w:val="Standard"/>
+              <w:rPr>
+                <w:bCs/>
+              </w:rPr>
             </w:pPr>
             <w:r>
+              <w:rPr>
+                <w:bCs/>
+              </w:rPr>
               <w:t>Tags</w:t>
             </w:r>
           </w:p>
         </w:tc>
         <w:tc>
           <w:tcPr>
-            <w:tcW w:w="2505" w:type="dxa"/>
-            <w:tcBorders>
-              <w:left w:val="single" w:sz="2" w:space="0" w:color="000000"/>
-              <w:bottom w:val="single" w:sz="2" w:space="0" w:color="000000"/>
-              <w:right w:val="single" w:sz="2" w:space="0" w:color="000000"/>
-            </w:tcBorders>
-            <w:shd w:val="clear" w:color="auto" w:fill="auto"/>
-            <w:tcMar>
-              <w:top w:w="55" w:type="dxa"/>
-              <w:left w:w="55" w:type="dxa"/>
-              <w:bottom w:w="55" w:type="dxa"/>
-              <w:right w:w="55" w:type="dxa"/>
-            </w:tcMar>
+            <w:tcW w:w="2155" w:type="dxa"/>
           </w:tcPr>
           <w:p>
             <w:pPr>
-              <w:pStyle w:val="TableContents"/>
+              <w:pStyle w:val="Standard"/>
+              <w:rPr>
+                <w:bCs/>
+              </w:rPr>
             </w:pPr>
             <w:r>
-              <w:t>list&lt;</w:t>
+              <w:rPr>
+                <w:bCs/>
+              </w:rPr>
+              <w:t xml:space="preserve">list&lt; </w:t>
             </w:r>
             <w:proofErr w:type="spellStart"/>
             <w:proofErr w:type="gramStart"/>
             <w:r>
+              <w:rPr>
+                <w:bCs/>
+              </w:rPr>
               <w:t>nvarchar</w:t>
             </w:r>
             <w:proofErr w:type="spellEnd"/>
             <w:r>
+              <w:rPr>
+                <w:bCs/>
+              </w:rPr>
               <w:t>(</w:t>
             </w:r>
             <w:proofErr w:type="gramEnd"/>
             <w:r>
-              <w:t>30)&gt;</w:t>
+              <w:rPr>
+                <w:bCs/>
+              </w:rPr>
+              <w:t>30)</w:t>
+            </w:r>
+            <w:r>
+              <w:rPr>
+                <w:bCs/>
+              </w:rPr>
+              <w:t>&gt;</w:t>
             </w:r>
           </w:p>
         </w:tc>
@@ -1380,100 +1130,38 @@
       <w:tr>
         <w:tc>
           <w:tcPr>
-            <w:tcW w:w="2520" w:type="dxa"/>
-            <w:shd w:val="clear" w:color="auto" w:fill="auto"/>
-            <w:tcMar>
-              <w:top w:w="55" w:type="dxa"/>
-              <w:left w:w="55" w:type="dxa"/>
-              <w:bottom w:w="55" w:type="dxa"/>
-              <w:right w:w="55" w:type="dxa"/>
-            </w:tcMar>
+            <w:tcW w:w="2155" w:type="dxa"/>
           </w:tcPr>
           <w:p>
             <w:pPr>
-              <w:pStyle w:val="TableContents"/>
-            </w:pPr>
-          </w:p>
-        </w:tc>
-        <w:tc>
-          <w:tcPr>
-            <w:tcW w:w="2340" w:type="dxa"/>
-            <w:shd w:val="clear" w:color="auto" w:fill="auto"/>
-            <w:tcMar>
-              <w:top w:w="55" w:type="dxa"/>
-              <w:left w:w="55" w:type="dxa"/>
-              <w:bottom w:w="55" w:type="dxa"/>
-              <w:right w:w="55" w:type="dxa"/>
-            </w:tcMar>
-          </w:tcPr>
-          <w:p>
-            <w:pPr>
-              <w:pStyle w:val="TableContents"/>
-            </w:pPr>
-          </w:p>
-        </w:tc>
-        <w:tc>
-          <w:tcPr>
-            <w:tcW w:w="360" w:type="dxa"/>
-            <w:shd w:val="clear" w:color="auto" w:fill="auto"/>
-            <w:tcMar>
-              <w:top w:w="55" w:type="dxa"/>
-              <w:left w:w="55" w:type="dxa"/>
-              <w:bottom w:w="55" w:type="dxa"/>
-              <w:right w:w="55" w:type="dxa"/>
-            </w:tcMar>
-          </w:tcPr>
-          <w:p>
-            <w:pPr>
-              <w:pStyle w:val="TableContents"/>
-            </w:pPr>
-          </w:p>
-        </w:tc>
-        <w:tc>
-          <w:tcPr>
-            <w:tcW w:w="2250" w:type="dxa"/>
-            <w:tcBorders>
-              <w:left w:val="single" w:sz="2" w:space="0" w:color="000000"/>
-              <w:bottom w:val="single" w:sz="2" w:space="0" w:color="000000"/>
-            </w:tcBorders>
-            <w:shd w:val="clear" w:color="auto" w:fill="auto"/>
-            <w:tcMar>
-              <w:top w:w="55" w:type="dxa"/>
-              <w:left w:w="55" w:type="dxa"/>
-              <w:bottom w:w="55" w:type="dxa"/>
-              <w:right w:w="55" w:type="dxa"/>
-            </w:tcMar>
-          </w:tcPr>
-          <w:p>
-            <w:pPr>
-              <w:pStyle w:val="TableContents"/>
+              <w:pStyle w:val="Standard"/>
+              <w:rPr>
+                <w:bCs/>
+              </w:rPr>
             </w:pPr>
             <w:r>
+              <w:rPr>
+                <w:bCs/>
+              </w:rPr>
               <w:t>Likes</w:t>
             </w:r>
           </w:p>
         </w:tc>
         <w:tc>
           <w:tcPr>
-            <w:tcW w:w="2505" w:type="dxa"/>
-            <w:tcBorders>
-              <w:left w:val="single" w:sz="2" w:space="0" w:color="000000"/>
-              <w:bottom w:val="single" w:sz="2" w:space="0" w:color="000000"/>
-              <w:right w:val="single" w:sz="2" w:space="0" w:color="000000"/>
-            </w:tcBorders>
-            <w:shd w:val="clear" w:color="auto" w:fill="auto"/>
-            <w:tcMar>
-              <w:top w:w="55" w:type="dxa"/>
-              <w:left w:w="55" w:type="dxa"/>
-              <w:bottom w:w="55" w:type="dxa"/>
-              <w:right w:w="55" w:type="dxa"/>
-            </w:tcMar>
+            <w:tcW w:w="2155" w:type="dxa"/>
           </w:tcPr>
           <w:p>
             <w:pPr>
-              <w:pStyle w:val="TableContents"/>
+              <w:pStyle w:val="Standard"/>
+              <w:rPr>
+                <w:bCs/>
+              </w:rPr>
             </w:pPr>
             <w:r>
+              <w:rPr>
+                <w:bCs/>
+              </w:rPr>
               <w:t>integer</w:t>
             </w:r>
           </w:p>
@@ -1482,101 +1170,39 @@
       <w:tr>
         <w:tc>
           <w:tcPr>
-            <w:tcW w:w="2520" w:type="dxa"/>
-            <w:shd w:val="clear" w:color="auto" w:fill="auto"/>
-            <w:tcMar>
-              <w:top w:w="55" w:type="dxa"/>
-              <w:left w:w="55" w:type="dxa"/>
-              <w:bottom w:w="55" w:type="dxa"/>
-              <w:right w:w="55" w:type="dxa"/>
-            </w:tcMar>
+            <w:tcW w:w="2155" w:type="dxa"/>
           </w:tcPr>
           <w:p>
             <w:pPr>
-              <w:pStyle w:val="TableContents"/>
-            </w:pPr>
-          </w:p>
-        </w:tc>
-        <w:tc>
-          <w:tcPr>
-            <w:tcW w:w="2340" w:type="dxa"/>
-            <w:shd w:val="clear" w:color="auto" w:fill="auto"/>
-            <w:tcMar>
-              <w:top w:w="55" w:type="dxa"/>
-              <w:left w:w="55" w:type="dxa"/>
-              <w:bottom w:w="55" w:type="dxa"/>
-              <w:right w:w="55" w:type="dxa"/>
-            </w:tcMar>
-          </w:tcPr>
-          <w:p>
-            <w:pPr>
-              <w:pStyle w:val="TableContents"/>
-            </w:pPr>
-          </w:p>
-        </w:tc>
-        <w:tc>
-          <w:tcPr>
-            <w:tcW w:w="360" w:type="dxa"/>
-            <w:shd w:val="clear" w:color="auto" w:fill="auto"/>
-            <w:tcMar>
-              <w:top w:w="55" w:type="dxa"/>
-              <w:left w:w="55" w:type="dxa"/>
-              <w:bottom w:w="55" w:type="dxa"/>
-              <w:right w:w="55" w:type="dxa"/>
-            </w:tcMar>
-          </w:tcPr>
-          <w:p>
-            <w:pPr>
-              <w:pStyle w:val="TableContents"/>
-            </w:pPr>
-          </w:p>
-        </w:tc>
-        <w:tc>
-          <w:tcPr>
-            <w:tcW w:w="2250" w:type="dxa"/>
-            <w:tcBorders>
-              <w:left w:val="single" w:sz="2" w:space="0" w:color="000000"/>
-              <w:bottom w:val="single" w:sz="2" w:space="0" w:color="000000"/>
-            </w:tcBorders>
-            <w:shd w:val="clear" w:color="auto" w:fill="auto"/>
-            <w:tcMar>
-              <w:top w:w="55" w:type="dxa"/>
-              <w:left w:w="55" w:type="dxa"/>
-              <w:bottom w:w="55" w:type="dxa"/>
-              <w:right w:w="55" w:type="dxa"/>
-            </w:tcMar>
-          </w:tcPr>
-          <w:p>
-            <w:pPr>
-              <w:pStyle w:val="TableContents"/>
+              <w:pStyle w:val="Standard"/>
+              <w:rPr>
+                <w:bCs/>
+              </w:rPr>
             </w:pPr>
             <w:r>
+              <w:rPr>
+                <w:bCs/>
+              </w:rPr>
               <w:t>Comments</w:t>
             </w:r>
           </w:p>
         </w:tc>
         <w:tc>
           <w:tcPr>
-            <w:tcW w:w="2505" w:type="dxa"/>
-            <w:tcBorders>
-              <w:left w:val="single" w:sz="2" w:space="0" w:color="000000"/>
-              <w:bottom w:val="single" w:sz="2" w:space="0" w:color="000000"/>
-              <w:right w:val="single" w:sz="2" w:space="0" w:color="000000"/>
-            </w:tcBorders>
-            <w:shd w:val="clear" w:color="auto" w:fill="auto"/>
-            <w:tcMar>
-              <w:top w:w="55" w:type="dxa"/>
-              <w:left w:w="55" w:type="dxa"/>
-              <w:bottom w:w="55" w:type="dxa"/>
-              <w:right w:w="55" w:type="dxa"/>
-            </w:tcMar>
+            <w:tcW w:w="2155" w:type="dxa"/>
           </w:tcPr>
           <w:p>
             <w:pPr>
-              <w:pStyle w:val="TableContents"/>
+              <w:pStyle w:val="Standard"/>
+              <w:rPr>
+                <w:bCs/>
+              </w:rPr>
             </w:pPr>
             <w:r>
-              <w:t>list&lt;Comments&gt;</w:t>
+              <w:rPr>
+                <w:bCs/>
+              </w:rPr>
+              <w:t>list&lt;Comment&gt;</w:t>
             </w:r>
           </w:p>
         </w:tc>
@@ -1586,126 +1212,308 @@
       <w:pPr>
         <w:pStyle w:val="Standard"/>
         <w:rPr>
-          <w:b/>
-          <w:bCs/>
-        </w:rPr>
-      </w:pPr>
-    </w:p>
-    <w:p>
-      <w:pPr>
-        <w:pStyle w:val="Standard"/>
-        <w:rPr>
-          <w:b/>
-          <w:bCs/>
-          <w:u w:val="single"/>
+          <w:bCs/>
         </w:rPr>
       </w:pPr>
     </w:p>
     <w:tbl>
       <w:tblPr>
-        <w:tblW w:w="9975" w:type="dxa"/>
-        <w:tblLayout w:type="fixed"/>
-        <w:tblCellMar>
-          <w:left w:w="10" w:type="dxa"/>
-          <w:right w:w="10" w:type="dxa"/>
-        </w:tblCellMar>
-        <w:tblLook w:val="0000" w:firstRow="0" w:lastRow="0" w:firstColumn="0" w:lastColumn="0" w:noHBand="0" w:noVBand="0"/>
+        <w:tblStyle w:val="TableGrid"/>
+        <w:tblW w:w="0" w:type="auto"/>
+        <w:tblBorders>
+          <w:top w:val="none" w:sz="0" w:space="0" w:color="auto"/>
+          <w:left w:val="none" w:sz="0" w:space="0" w:color="auto"/>
+          <w:bottom w:val="none" w:sz="0" w:space="0" w:color="auto"/>
+          <w:right w:val="none" w:sz="0" w:space="0" w:color="auto"/>
+          <w:insideH w:val="none" w:sz="0" w:space="0" w:color="auto"/>
+          <w:insideV w:val="none" w:sz="0" w:space="0" w:color="auto"/>
+        </w:tblBorders>
+        <w:tblLook w:val="04A0" w:firstRow="1" w:lastRow="0" w:firstColumn="1" w:lastColumn="0" w:noHBand="0" w:noVBand="1"/>
       </w:tblPr>
       <w:tblGrid>
-        <w:gridCol w:w="2520"/>
-        <w:gridCol w:w="2340"/>
-        <w:gridCol w:w="360"/>
-        <w:gridCol w:w="2250"/>
-        <w:gridCol w:w="2505"/>
+        <w:gridCol w:w="2155"/>
+        <w:gridCol w:w="2155"/>
       </w:tblGrid>
       <w:tr>
-        <w:trPr>
-          <w:trHeight w:val="540"/>
-        </w:trPr>
         <w:tc>
           <w:tcPr>
-            <w:tcW w:w="4860" w:type="dxa"/>
+            <w:tcW w:w="4310" w:type="dxa"/>
             <w:gridSpan w:val="2"/>
             <w:tcBorders>
-              <w:top w:val="single" w:sz="2" w:space="0" w:color="000000"/>
-              <w:left w:val="single" w:sz="2" w:space="0" w:color="000000"/>
-              <w:bottom w:val="single" w:sz="2" w:space="0" w:color="000000"/>
-              <w:right w:val="single" w:sz="2" w:space="0" w:color="000000"/>
+              <w:bottom w:val="single" w:sz="4" w:space="0" w:color="auto"/>
             </w:tcBorders>
-            <w:shd w:val="clear" w:color="auto" w:fill="808080"/>
-            <w:tcMar>
-              <w:top w:w="55" w:type="dxa"/>
-              <w:left w:w="55" w:type="dxa"/>
-              <w:bottom w:w="55" w:type="dxa"/>
-              <w:right w:w="55" w:type="dxa"/>
-            </w:tcMar>
           </w:tcPr>
           <w:p>
             <w:pPr>
               <w:pStyle w:val="Standard"/>
               <w:jc w:val="center"/>
               <w:rPr>
-                <w:b/>
                 <w:bCs/>
               </w:rPr>
             </w:pPr>
             <w:r>
               <w:rPr>
-                <w:b/>
                 <w:bCs/>
               </w:rPr>
               <w:t>Comment</w:t>
+            </w:r>
+          </w:p>
+        </w:tc>
+      </w:tr>
+      <w:tr>
+        <w:tc>
+          <w:tcPr>
+            <w:tcW w:w="2155" w:type="dxa"/>
+            <w:tcBorders>
+              <w:top w:val="single" w:sz="4" w:space="0" w:color="auto"/>
+              <w:bottom w:val="single" w:sz="4" w:space="0" w:color="auto"/>
+            </w:tcBorders>
+          </w:tcPr>
+          <w:p>
+            <w:pPr>
+              <w:pStyle w:val="Standard"/>
+              <w:jc w:val="center"/>
+              <w:rPr>
+                <w:bCs/>
+              </w:rPr>
+            </w:pPr>
+            <w:r>
+              <w:rPr>
+                <w:bCs/>
+              </w:rPr>
+              <w:t>Attribute</w:t>
             </w:r>
           </w:p>
         </w:tc>
         <w:tc>
           <w:tcPr>
-            <w:tcW w:w="360" w:type="dxa"/>
-            <w:shd w:val="clear" w:color="auto" w:fill="auto"/>
-            <w:tcMar>
-              <w:top w:w="55" w:type="dxa"/>
-              <w:left w:w="55" w:type="dxa"/>
-              <w:bottom w:w="55" w:type="dxa"/>
-              <w:right w:w="55" w:type="dxa"/>
-            </w:tcMar>
-          </w:tcPr>
-          <w:p>
-            <w:pPr>
-              <w:pStyle w:val="TableContents"/>
-              <w:jc w:val="center"/>
-            </w:pPr>
-          </w:p>
-        </w:tc>
-        <w:tc>
-          <w:tcPr>
-            <w:tcW w:w="4755" w:type="dxa"/>
-            <w:gridSpan w:val="2"/>
+            <w:tcW w:w="2155" w:type="dxa"/>
             <w:tcBorders>
-              <w:top w:val="single" w:sz="2" w:space="0" w:color="000000"/>
-              <w:left w:val="single" w:sz="2" w:space="0" w:color="000000"/>
-              <w:bottom w:val="single" w:sz="2" w:space="0" w:color="000000"/>
-              <w:right w:val="single" w:sz="2" w:space="0" w:color="000000"/>
+              <w:top w:val="single" w:sz="4" w:space="0" w:color="auto"/>
+              <w:bottom w:val="single" w:sz="4" w:space="0" w:color="auto"/>
             </w:tcBorders>
-            <w:shd w:val="clear" w:color="auto" w:fill="808080"/>
-            <w:tcMar>
-              <w:top w:w="55" w:type="dxa"/>
-              <w:left w:w="55" w:type="dxa"/>
-              <w:bottom w:w="55" w:type="dxa"/>
-              <w:right w:w="55" w:type="dxa"/>
-            </w:tcMar>
           </w:tcPr>
           <w:p>
             <w:pPr>
               <w:pStyle w:val="Standard"/>
               <w:jc w:val="center"/>
               <w:rPr>
-                <w:b/>
                 <w:bCs/>
               </w:rPr>
             </w:pPr>
             <w:r>
               <w:rPr>
-                <w:b/>
+                <w:bCs/>
+              </w:rPr>
+              <w:t>Data Type</w:t>
+            </w:r>
+          </w:p>
+        </w:tc>
+      </w:tr>
+      <w:tr>
+        <w:tc>
+          <w:tcPr>
+            <w:tcW w:w="2155" w:type="dxa"/>
+            <w:tcBorders>
+              <w:top w:val="single" w:sz="4" w:space="0" w:color="auto"/>
+            </w:tcBorders>
+          </w:tcPr>
+          <w:p>
+            <w:pPr>
+              <w:pStyle w:val="Standard"/>
+              <w:rPr>
+                <w:bCs/>
+              </w:rPr>
+            </w:pPr>
+            <w:r>
+              <w:rPr>
+                <w:bCs/>
+              </w:rPr>
+              <w:t>Date/Time</w:t>
+            </w:r>
+          </w:p>
+        </w:tc>
+        <w:tc>
+          <w:tcPr>
+            <w:tcW w:w="2155" w:type="dxa"/>
+            <w:tcBorders>
+              <w:top w:val="single" w:sz="4" w:space="0" w:color="auto"/>
+            </w:tcBorders>
+          </w:tcPr>
+          <w:p>
+            <w:pPr>
+              <w:pStyle w:val="Standard"/>
+              <w:rPr>
+                <w:bCs/>
+              </w:rPr>
+            </w:pPr>
+            <w:proofErr w:type="spellStart"/>
+            <w:r>
+              <w:rPr>
+                <w:bCs/>
+              </w:rPr>
+              <w:t>DateTime</w:t>
+            </w:r>
+            <w:proofErr w:type="spellEnd"/>
+          </w:p>
+        </w:tc>
+      </w:tr>
+      <w:tr>
+        <w:tc>
+          <w:tcPr>
+            <w:tcW w:w="2155" w:type="dxa"/>
+          </w:tcPr>
+          <w:p>
+            <w:pPr>
+              <w:pStyle w:val="Standard"/>
+              <w:rPr>
+                <w:bCs/>
+              </w:rPr>
+            </w:pPr>
+            <w:r>
+              <w:rPr>
+                <w:bCs/>
+              </w:rPr>
+              <w:t>Text</w:t>
+            </w:r>
+          </w:p>
+        </w:tc>
+        <w:tc>
+          <w:tcPr>
+            <w:tcW w:w="2155" w:type="dxa"/>
+          </w:tcPr>
+          <w:p>
+            <w:pPr>
+              <w:pStyle w:val="Standard"/>
+              <w:rPr>
+                <w:bCs/>
+              </w:rPr>
+            </w:pPr>
+            <w:proofErr w:type="spellStart"/>
+            <w:proofErr w:type="gramStart"/>
+            <w:r>
+              <w:rPr>
+                <w:bCs/>
+              </w:rPr>
+              <w:t>nvarchar</w:t>
+            </w:r>
+            <w:proofErr w:type="spellEnd"/>
+            <w:r>
+              <w:rPr>
+                <w:bCs/>
+              </w:rPr>
+              <w:t>(</w:t>
+            </w:r>
+            <w:proofErr w:type="gramEnd"/>
+            <w:r>
+              <w:rPr>
+                <w:bCs/>
+              </w:rPr>
+              <w:t>10</w:t>
+            </w:r>
+            <w:r>
+              <w:rPr>
+                <w:bCs/>
+              </w:rPr>
+              <w:t>0)</w:t>
+            </w:r>
+          </w:p>
+        </w:tc>
+      </w:tr>
+      <w:tr>
+        <w:tc>
+          <w:tcPr>
+            <w:tcW w:w="2155" w:type="dxa"/>
+          </w:tcPr>
+          <w:p>
+            <w:pPr>
+              <w:pStyle w:val="Standard"/>
+              <w:rPr>
+                <w:bCs/>
+              </w:rPr>
+            </w:pPr>
+            <w:r>
+              <w:rPr>
+                <w:bCs/>
+              </w:rPr>
+              <w:t>User</w:t>
+            </w:r>
+          </w:p>
+        </w:tc>
+        <w:tc>
+          <w:tcPr>
+            <w:tcW w:w="2155" w:type="dxa"/>
+          </w:tcPr>
+          <w:p>
+            <w:pPr>
+              <w:pStyle w:val="Standard"/>
+              <w:rPr>
+                <w:bCs/>
+              </w:rPr>
+            </w:pPr>
+            <w:r>
+              <w:rPr>
+                <w:bCs/>
+              </w:rPr>
+              <w:t>User</w:t>
+            </w:r>
+          </w:p>
+        </w:tc>
+      </w:tr>
+    </w:tbl>
+    <w:p>
+      <w:pPr>
+        <w:pStyle w:val="Standard"/>
+        <w:rPr>
+          <w:bCs/>
+        </w:rPr>
+      </w:pPr>
+    </w:p>
+    <w:p>
+      <w:pPr>
+        <w:pStyle w:val="Standard"/>
+        <w:rPr>
+          <w:bCs/>
+        </w:rPr>
+      </w:pPr>
+    </w:p>
+    <w:tbl>
+      <w:tblPr>
+        <w:tblStyle w:val="TableGrid"/>
+        <w:tblW w:w="0" w:type="auto"/>
+        <w:tblBorders>
+          <w:top w:val="none" w:sz="0" w:space="0" w:color="auto"/>
+          <w:left w:val="none" w:sz="0" w:space="0" w:color="auto"/>
+          <w:bottom w:val="none" w:sz="0" w:space="0" w:color="auto"/>
+          <w:right w:val="none" w:sz="0" w:space="0" w:color="auto"/>
+          <w:insideH w:val="none" w:sz="0" w:space="0" w:color="auto"/>
+          <w:insideV w:val="none" w:sz="0" w:space="0" w:color="auto"/>
+        </w:tblBorders>
+        <w:tblLook w:val="04A0" w:firstRow="1" w:lastRow="0" w:firstColumn="1" w:lastColumn="0" w:noHBand="0" w:noVBand="1"/>
+      </w:tblPr>
+      <w:tblGrid>
+        <w:gridCol w:w="2155"/>
+        <w:gridCol w:w="2155"/>
+      </w:tblGrid>
+      <w:tr>
+        <w:tc>
+          <w:tcPr>
+            <w:tcW w:w="4310" w:type="dxa"/>
+            <w:gridSpan w:val="2"/>
+            <w:tcBorders>
+              <w:bottom w:val="single" w:sz="4" w:space="0" w:color="auto"/>
+            </w:tcBorders>
+          </w:tcPr>
+          <w:p>
+            <w:pPr>
+              <w:pStyle w:val="Standard"/>
+              <w:jc w:val="center"/>
+              <w:rPr>
+                <w:bCs/>
+              </w:rPr>
+            </w:pPr>
+            <w:r>
+              <w:rPr>
                 <w:bCs/>
               </w:rPr>
               <w:t>Like</w:t>
@@ -1716,120 +1524,48 @@
       <w:tr>
         <w:tc>
           <w:tcPr>
-            <w:tcW w:w="2520" w:type="dxa"/>
+            <w:tcW w:w="2155" w:type="dxa"/>
             <w:tcBorders>
-              <w:left w:val="single" w:sz="2" w:space="0" w:color="000000"/>
-              <w:bottom w:val="single" w:sz="2" w:space="0" w:color="000000"/>
+              <w:top w:val="single" w:sz="4" w:space="0" w:color="auto"/>
+              <w:bottom w:val="single" w:sz="4" w:space="0" w:color="auto"/>
             </w:tcBorders>
-            <w:shd w:val="clear" w:color="auto" w:fill="B2B2B2"/>
-            <w:tcMar>
-              <w:top w:w="55" w:type="dxa"/>
-              <w:left w:w="55" w:type="dxa"/>
-              <w:bottom w:w="55" w:type="dxa"/>
-              <w:right w:w="55" w:type="dxa"/>
-            </w:tcMar>
           </w:tcPr>
           <w:p>
             <w:pPr>
-              <w:pStyle w:val="TableContents"/>
+              <w:pStyle w:val="Standard"/>
               <w:jc w:val="center"/>
+              <w:rPr>
+                <w:bCs/>
+              </w:rPr>
             </w:pPr>
             <w:r>
+              <w:rPr>
+                <w:bCs/>
+              </w:rPr>
               <w:t>Attribute</w:t>
             </w:r>
           </w:p>
         </w:tc>
         <w:tc>
           <w:tcPr>
-            <w:tcW w:w="2340" w:type="dxa"/>
+            <w:tcW w:w="2155" w:type="dxa"/>
             <w:tcBorders>
-              <w:left w:val="single" w:sz="2" w:space="0" w:color="000000"/>
-              <w:bottom w:val="single" w:sz="2" w:space="0" w:color="000000"/>
-              <w:right w:val="single" w:sz="2" w:space="0" w:color="000000"/>
+              <w:top w:val="single" w:sz="4" w:space="0" w:color="auto"/>
+              <w:bottom w:val="single" w:sz="4" w:space="0" w:color="auto"/>
             </w:tcBorders>
-            <w:shd w:val="clear" w:color="auto" w:fill="B2B2B2"/>
-            <w:tcMar>
-              <w:top w:w="55" w:type="dxa"/>
-              <w:left w:w="55" w:type="dxa"/>
-              <w:bottom w:w="55" w:type="dxa"/>
-              <w:right w:w="55" w:type="dxa"/>
-            </w:tcMar>
           </w:tcPr>
           <w:p>
             <w:pPr>
-              <w:pStyle w:val="TableContents"/>
+              <w:pStyle w:val="Standard"/>
               <w:jc w:val="center"/>
+              <w:rPr>
+                <w:bCs/>
+              </w:rPr>
             </w:pPr>
             <w:r>
-              <w:t>Data Type</w:t>
-            </w:r>
-          </w:p>
-        </w:tc>
-        <w:tc>
-          <w:tcPr>
-            <w:tcW w:w="360" w:type="dxa"/>
-            <w:shd w:val="clear" w:color="auto" w:fill="auto"/>
-            <w:tcMar>
-              <w:top w:w="55" w:type="dxa"/>
-              <w:left w:w="55" w:type="dxa"/>
-              <w:bottom w:w="55" w:type="dxa"/>
-              <w:right w:w="55" w:type="dxa"/>
-            </w:tcMar>
-          </w:tcPr>
-          <w:p>
-            <w:pPr>
-              <w:pStyle w:val="TableContents"/>
-              <w:jc w:val="center"/>
-            </w:pPr>
-          </w:p>
-        </w:tc>
-        <w:tc>
-          <w:tcPr>
-            <w:tcW w:w="2250" w:type="dxa"/>
-            <w:tcBorders>
-              <w:left w:val="single" w:sz="2" w:space="0" w:color="000000"/>
-              <w:bottom w:val="single" w:sz="2" w:space="0" w:color="000000"/>
-            </w:tcBorders>
-            <w:shd w:val="clear" w:color="auto" w:fill="B2B2B2"/>
-            <w:tcMar>
-              <w:top w:w="55" w:type="dxa"/>
-              <w:left w:w="55" w:type="dxa"/>
-              <w:bottom w:w="55" w:type="dxa"/>
-              <w:right w:w="55" w:type="dxa"/>
-            </w:tcMar>
-          </w:tcPr>
-          <w:p>
-            <w:pPr>
-              <w:pStyle w:val="TableContents"/>
-              <w:jc w:val="center"/>
-            </w:pPr>
-            <w:r>
-              <w:t>Attribute</w:t>
-            </w:r>
-          </w:p>
-        </w:tc>
-        <w:tc>
-          <w:tcPr>
-            <w:tcW w:w="2505" w:type="dxa"/>
-            <w:tcBorders>
-              <w:left w:val="single" w:sz="2" w:space="0" w:color="000000"/>
-              <w:bottom w:val="single" w:sz="2" w:space="0" w:color="000000"/>
-              <w:right w:val="single" w:sz="2" w:space="0" w:color="000000"/>
-            </w:tcBorders>
-            <w:shd w:val="clear" w:color="auto" w:fill="B2B2B2"/>
-            <w:tcMar>
-              <w:top w:w="55" w:type="dxa"/>
-              <w:left w:w="55" w:type="dxa"/>
-              <w:bottom w:w="55" w:type="dxa"/>
-              <w:right w:w="55" w:type="dxa"/>
-            </w:tcMar>
-          </w:tcPr>
-          <w:p>
-            <w:pPr>
-              <w:pStyle w:val="TableContents"/>
-              <w:jc w:val="center"/>
-            </w:pPr>
-            <w:r>
+              <w:rPr>
+                <w:bCs/>
+              </w:rPr>
               <w:t>Data Type</w:t>
             </w:r>
           </w:p>
@@ -1838,117 +1574,44 @@
       <w:tr>
         <w:tc>
           <w:tcPr>
-            <w:tcW w:w="2520" w:type="dxa"/>
+            <w:tcW w:w="2155" w:type="dxa"/>
             <w:tcBorders>
-              <w:left w:val="single" w:sz="2" w:space="0" w:color="000000"/>
-              <w:bottom w:val="single" w:sz="2" w:space="0" w:color="000000"/>
+              <w:top w:val="single" w:sz="4" w:space="0" w:color="auto"/>
             </w:tcBorders>
-            <w:shd w:val="clear" w:color="auto" w:fill="auto"/>
-            <w:tcMar>
-              <w:top w:w="55" w:type="dxa"/>
-              <w:left w:w="55" w:type="dxa"/>
-              <w:bottom w:w="55" w:type="dxa"/>
-              <w:right w:w="55" w:type="dxa"/>
-            </w:tcMar>
           </w:tcPr>
           <w:p>
             <w:pPr>
-              <w:pStyle w:val="TableContents"/>
+              <w:pStyle w:val="Standard"/>
+              <w:rPr>
+                <w:bCs/>
+              </w:rPr>
             </w:pPr>
             <w:r>
-              <w:t>Date/Time</w:t>
-            </w:r>
-          </w:p>
-        </w:tc>
-        <w:tc>
-          <w:tcPr>
-            <w:tcW w:w="2340" w:type="dxa"/>
-            <w:tcBorders>
-              <w:left w:val="single" w:sz="2" w:space="0" w:color="000000"/>
-              <w:bottom w:val="single" w:sz="2" w:space="0" w:color="000000"/>
-              <w:right w:val="single" w:sz="2" w:space="0" w:color="000000"/>
-            </w:tcBorders>
-            <w:shd w:val="clear" w:color="auto" w:fill="auto"/>
-            <w:tcMar>
-              <w:top w:w="55" w:type="dxa"/>
-              <w:left w:w="55" w:type="dxa"/>
-              <w:bottom w:w="55" w:type="dxa"/>
-              <w:right w:w="55" w:type="dxa"/>
-            </w:tcMar>
-          </w:tcPr>
-          <w:p>
-            <w:pPr>
-              <w:pStyle w:val="TableContents"/>
-            </w:pPr>
-            <w:proofErr w:type="spellStart"/>
-            <w:r>
-              <w:t>DateTime</w:t>
-            </w:r>
-            <w:proofErr w:type="spellEnd"/>
-          </w:p>
-        </w:tc>
-        <w:tc>
-          <w:tcPr>
-            <w:tcW w:w="360" w:type="dxa"/>
-            <w:shd w:val="clear" w:color="auto" w:fill="auto"/>
-            <w:tcMar>
-              <w:top w:w="55" w:type="dxa"/>
-              <w:left w:w="55" w:type="dxa"/>
-              <w:bottom w:w="55" w:type="dxa"/>
-              <w:right w:w="55" w:type="dxa"/>
-            </w:tcMar>
-          </w:tcPr>
-          <w:p>
-            <w:pPr>
-              <w:pStyle w:val="TableContents"/>
-            </w:pPr>
-          </w:p>
-        </w:tc>
-        <w:tc>
-          <w:tcPr>
-            <w:tcW w:w="2250" w:type="dxa"/>
-            <w:tcBorders>
-              <w:left w:val="single" w:sz="2" w:space="0" w:color="000000"/>
-              <w:bottom w:val="single" w:sz="2" w:space="0" w:color="000000"/>
-            </w:tcBorders>
-            <w:shd w:val="clear" w:color="auto" w:fill="auto"/>
-            <w:tcMar>
-              <w:top w:w="55" w:type="dxa"/>
-              <w:left w:w="55" w:type="dxa"/>
-              <w:bottom w:w="55" w:type="dxa"/>
-              <w:right w:w="55" w:type="dxa"/>
-            </w:tcMar>
-          </w:tcPr>
-          <w:p>
-            <w:pPr>
-              <w:pStyle w:val="TableContents"/>
-            </w:pPr>
-            <w:r>
+              <w:rPr>
+                <w:bCs/>
+              </w:rPr>
               <w:t>User</w:t>
             </w:r>
           </w:p>
         </w:tc>
         <w:tc>
           <w:tcPr>
-            <w:tcW w:w="2505" w:type="dxa"/>
+            <w:tcW w:w="2155" w:type="dxa"/>
             <w:tcBorders>
-              <w:left w:val="single" w:sz="2" w:space="0" w:color="000000"/>
-              <w:bottom w:val="single" w:sz="2" w:space="0" w:color="000000"/>
-              <w:right w:val="single" w:sz="2" w:space="0" w:color="000000"/>
+              <w:top w:val="single" w:sz="4" w:space="0" w:color="auto"/>
             </w:tcBorders>
-            <w:shd w:val="clear" w:color="auto" w:fill="auto"/>
-            <w:tcMar>
-              <w:top w:w="55" w:type="dxa"/>
-              <w:left w:w="55" w:type="dxa"/>
-              <w:bottom w:w="55" w:type="dxa"/>
-              <w:right w:w="55" w:type="dxa"/>
-            </w:tcMar>
           </w:tcPr>
           <w:p>
             <w:pPr>
-              <w:pStyle w:val="TableContents"/>
+              <w:pStyle w:val="Standard"/>
+              <w:rPr>
+                <w:bCs/>
+              </w:rPr>
             </w:pPr>
             <w:r>
+              <w:rPr>
+                <w:bCs/>
+              </w:rPr>
               <w:t>User</w:t>
             </w:r>
           </w:p>
@@ -1957,101 +1620,20 @@
       <w:tr>
         <w:tc>
           <w:tcPr>
-            <w:tcW w:w="2520" w:type="dxa"/>
-            <w:tcBorders>
-              <w:left w:val="single" w:sz="2" w:space="0" w:color="000000"/>
-              <w:bottom w:val="single" w:sz="2" w:space="0" w:color="000000"/>
-            </w:tcBorders>
-            <w:shd w:val="clear" w:color="auto" w:fill="auto"/>
-            <w:tcMar>
-              <w:top w:w="55" w:type="dxa"/>
-              <w:left w:w="55" w:type="dxa"/>
-              <w:bottom w:w="55" w:type="dxa"/>
-              <w:right w:w="55" w:type="dxa"/>
-            </w:tcMar>
+            <w:tcW w:w="2155" w:type="dxa"/>
           </w:tcPr>
           <w:p>
             <w:pPr>
-              <w:pStyle w:val="TableContents"/>
-            </w:pPr>
-            <w:r>
-              <w:t>Text</w:t>
-            </w:r>
-          </w:p>
-        </w:tc>
-        <w:tc>
-          <w:tcPr>
-            <w:tcW w:w="2340" w:type="dxa"/>
-            <w:tcBorders>
-              <w:left w:val="single" w:sz="2" w:space="0" w:color="000000"/>
-              <w:bottom w:val="single" w:sz="2" w:space="0" w:color="000000"/>
-              <w:right w:val="single" w:sz="2" w:space="0" w:color="000000"/>
-            </w:tcBorders>
-            <w:shd w:val="clear" w:color="auto" w:fill="auto"/>
-            <w:tcMar>
-              <w:top w:w="55" w:type="dxa"/>
-              <w:left w:w="55" w:type="dxa"/>
-              <w:bottom w:w="55" w:type="dxa"/>
-              <w:right w:w="55" w:type="dxa"/>
-            </w:tcMar>
-          </w:tcPr>
-          <w:p>
-            <w:pPr>
-              <w:pStyle w:val="TableContents"/>
-            </w:pPr>
-            <w:proofErr w:type="spellStart"/>
-            <w:proofErr w:type="gramStart"/>
-            <w:r>
-              <w:t>nvarchar</w:t>
-            </w:r>
-            <w:proofErr w:type="spellEnd"/>
-            <w:r>
-              <w:t>(</w:t>
-            </w:r>
-            <w:proofErr w:type="gramEnd"/>
-            <w:r>
-              <w:t>100)</w:t>
-            </w:r>
-          </w:p>
-        </w:tc>
-        <w:tc>
-          <w:tcPr>
-            <w:tcW w:w="360" w:type="dxa"/>
-            <w:shd w:val="clear" w:color="auto" w:fill="auto"/>
-            <w:tcMar>
-              <w:top w:w="55" w:type="dxa"/>
-              <w:left w:w="55" w:type="dxa"/>
-              <w:bottom w:w="55" w:type="dxa"/>
-              <w:right w:w="55" w:type="dxa"/>
-            </w:tcMar>
-          </w:tcPr>
-          <w:p>
-            <w:pPr>
-              <w:pStyle w:val="TableContents"/>
-            </w:pPr>
-          </w:p>
-        </w:tc>
-        <w:tc>
-          <w:tcPr>
-            <w:tcW w:w="2250" w:type="dxa"/>
-            <w:tcBorders>
-              <w:left w:val="single" w:sz="2" w:space="0" w:color="000000"/>
-              <w:bottom w:val="single" w:sz="2" w:space="0" w:color="000000"/>
-            </w:tcBorders>
-            <w:shd w:val="clear" w:color="auto" w:fill="auto"/>
-            <w:tcMar>
-              <w:top w:w="55" w:type="dxa"/>
-              <w:left w:w="55" w:type="dxa"/>
-              <w:bottom w:w="55" w:type="dxa"/>
-              <w:right w:w="55" w:type="dxa"/>
-            </w:tcMar>
-          </w:tcPr>
-          <w:p>
-            <w:pPr>
-              <w:pStyle w:val="TableContents"/>
+              <w:pStyle w:val="Standard"/>
+              <w:rPr>
+                <w:bCs/>
+              </w:rPr>
             </w:pPr>
             <w:proofErr w:type="spellStart"/>
             <w:r>
+              <w:rPr>
+                <w:bCs/>
+              </w:rPr>
               <w:t>PushPin</w:t>
             </w:r>
             <w:proofErr w:type="spellEnd"/>
@@ -2059,135 +1641,277 @@
         </w:tc>
         <w:tc>
           <w:tcPr>
-            <w:tcW w:w="2505" w:type="dxa"/>
-            <w:tcBorders>
-              <w:left w:val="single" w:sz="2" w:space="0" w:color="000000"/>
-              <w:bottom w:val="single" w:sz="2" w:space="0" w:color="000000"/>
-              <w:right w:val="single" w:sz="2" w:space="0" w:color="000000"/>
-            </w:tcBorders>
-            <w:shd w:val="clear" w:color="auto" w:fill="auto"/>
-            <w:tcMar>
-              <w:top w:w="55" w:type="dxa"/>
-              <w:left w:w="55" w:type="dxa"/>
-              <w:bottom w:w="55" w:type="dxa"/>
-              <w:right w:w="55" w:type="dxa"/>
-            </w:tcMar>
+            <w:tcW w:w="2155" w:type="dxa"/>
           </w:tcPr>
           <w:p>
             <w:pPr>
-              <w:pStyle w:val="TableContents"/>
+              <w:pStyle w:val="Standard"/>
+              <w:rPr>
+                <w:bCs/>
+              </w:rPr>
             </w:pPr>
             <w:proofErr w:type="spellStart"/>
             <w:r>
+              <w:rPr>
+                <w:bCs/>
+              </w:rPr>
               <w:t>PushPin</w:t>
             </w:r>
             <w:proofErr w:type="spellEnd"/>
           </w:p>
         </w:tc>
       </w:tr>
+    </w:tbl>
+    <w:p>
+      <w:pPr>
+        <w:pStyle w:val="Standard"/>
+        <w:rPr>
+          <w:bCs/>
+        </w:rPr>
+      </w:pPr>
+    </w:p>
+    <w:tbl>
+      <w:tblPr>
+        <w:tblStyle w:val="TableGrid"/>
+        <w:tblW w:w="0" w:type="auto"/>
+        <w:tblBorders>
+          <w:top w:val="none" w:sz="0" w:space="0" w:color="auto"/>
+          <w:left w:val="none" w:sz="0" w:space="0" w:color="auto"/>
+          <w:bottom w:val="none" w:sz="0" w:space="0" w:color="auto"/>
+          <w:right w:val="none" w:sz="0" w:space="0" w:color="auto"/>
+          <w:insideH w:val="none" w:sz="0" w:space="0" w:color="auto"/>
+          <w:insideV w:val="none" w:sz="0" w:space="0" w:color="auto"/>
+        </w:tblBorders>
+        <w:tblLook w:val="04A0" w:firstRow="1" w:lastRow="0" w:firstColumn="1" w:lastColumn="0" w:noHBand="0" w:noVBand="1"/>
+      </w:tblPr>
+      <w:tblGrid>
+        <w:gridCol w:w="2155"/>
+        <w:gridCol w:w="2155"/>
+      </w:tblGrid>
       <w:tr>
         <w:tc>
           <w:tcPr>
-            <w:tcW w:w="2520" w:type="dxa"/>
+            <w:tcW w:w="4310" w:type="dxa"/>
+            <w:gridSpan w:val="2"/>
             <w:tcBorders>
-              <w:left w:val="single" w:sz="2" w:space="0" w:color="000000"/>
-              <w:bottom w:val="single" w:sz="2" w:space="0" w:color="000000"/>
+              <w:bottom w:val="single" w:sz="4" w:space="0" w:color="auto"/>
             </w:tcBorders>
-            <w:shd w:val="clear" w:color="auto" w:fill="auto"/>
-            <w:tcMar>
-              <w:top w:w="55" w:type="dxa"/>
-              <w:left w:w="55" w:type="dxa"/>
-              <w:bottom w:w="55" w:type="dxa"/>
-              <w:right w:w="55" w:type="dxa"/>
-            </w:tcMar>
           </w:tcPr>
           <w:p>
             <w:pPr>
-              <w:pStyle w:val="TableContents"/>
+              <w:pStyle w:val="Standard"/>
+              <w:jc w:val="center"/>
+              <w:rPr>
+                <w:bCs/>
+              </w:rPr>
             </w:pPr>
             <w:r>
-              <w:t>User</w:t>
+              <w:rPr>
+                <w:bCs/>
+              </w:rPr>
+              <w:t>Category</w:t>
+            </w:r>
+          </w:p>
+        </w:tc>
+      </w:tr>
+      <w:tr>
+        <w:tc>
+          <w:tcPr>
+            <w:tcW w:w="2155" w:type="dxa"/>
+            <w:tcBorders>
+              <w:top w:val="single" w:sz="4" w:space="0" w:color="auto"/>
+              <w:bottom w:val="single" w:sz="4" w:space="0" w:color="auto"/>
+            </w:tcBorders>
+          </w:tcPr>
+          <w:p>
+            <w:pPr>
+              <w:pStyle w:val="Standard"/>
+              <w:jc w:val="center"/>
+              <w:rPr>
+                <w:bCs/>
+              </w:rPr>
+            </w:pPr>
+            <w:r>
+              <w:rPr>
+                <w:bCs/>
+              </w:rPr>
+              <w:t>Attribute</w:t>
             </w:r>
           </w:p>
         </w:tc>
         <w:tc>
           <w:tcPr>
-            <w:tcW w:w="2340" w:type="dxa"/>
+            <w:tcW w:w="2155" w:type="dxa"/>
             <w:tcBorders>
-              <w:left w:val="single" w:sz="2" w:space="0" w:color="000000"/>
-              <w:bottom w:val="single" w:sz="2" w:space="0" w:color="000000"/>
-              <w:right w:val="single" w:sz="2" w:space="0" w:color="000000"/>
+              <w:top w:val="single" w:sz="4" w:space="0" w:color="auto"/>
+              <w:bottom w:val="single" w:sz="4" w:space="0" w:color="auto"/>
             </w:tcBorders>
-            <w:shd w:val="clear" w:color="auto" w:fill="auto"/>
-            <w:tcMar>
-              <w:top w:w="55" w:type="dxa"/>
-              <w:left w:w="55" w:type="dxa"/>
-              <w:bottom w:w="55" w:type="dxa"/>
-              <w:right w:w="55" w:type="dxa"/>
-            </w:tcMar>
           </w:tcPr>
           <w:p>
             <w:pPr>
-              <w:pStyle w:val="TableContents"/>
+              <w:pStyle w:val="Standard"/>
+              <w:jc w:val="center"/>
+              <w:rPr>
+                <w:bCs/>
+              </w:rPr>
             </w:pPr>
             <w:r>
-              <w:t>User</w:t>
+              <w:rPr>
+                <w:bCs/>
+              </w:rPr>
+              <w:t>Data Type</w:t>
+            </w:r>
+          </w:p>
+        </w:tc>
+      </w:tr>
+      <w:tr>
+        <w:tc>
+          <w:tcPr>
+            <w:tcW w:w="2155" w:type="dxa"/>
+            <w:tcBorders>
+              <w:top w:val="single" w:sz="4" w:space="0" w:color="auto"/>
+            </w:tcBorders>
+          </w:tcPr>
+          <w:p>
+            <w:pPr>
+              <w:pStyle w:val="Standard"/>
+              <w:rPr>
+                <w:bCs/>
+              </w:rPr>
+            </w:pPr>
+            <w:r>
+              <w:rPr>
+                <w:bCs/>
+              </w:rPr>
+              <w:t>Type</w:t>
             </w:r>
           </w:p>
         </w:tc>
         <w:tc>
           <w:tcPr>
-            <w:tcW w:w="360" w:type="dxa"/>
-            <w:shd w:val="clear" w:color="auto" w:fill="auto"/>
-            <w:tcMar>
-              <w:top w:w="55" w:type="dxa"/>
-              <w:left w:w="55" w:type="dxa"/>
-              <w:bottom w:w="55" w:type="dxa"/>
-              <w:right w:w="55" w:type="dxa"/>
-            </w:tcMar>
+            <w:tcW w:w="2155" w:type="dxa"/>
+            <w:tcBorders>
+              <w:top w:val="single" w:sz="4" w:space="0" w:color="auto"/>
+            </w:tcBorders>
           </w:tcPr>
           <w:p>
             <w:pPr>
-              <w:pStyle w:val="TableContents"/>
+              <w:pStyle w:val="Standard"/>
+              <w:rPr>
+                <w:bCs/>
+              </w:rPr>
             </w:pPr>
-          </w:p>
-        </w:tc>
-        <w:tc>
-          <w:tcPr>
-            <w:tcW w:w="2250" w:type="dxa"/>
-            <w:shd w:val="clear" w:color="auto" w:fill="auto"/>
-            <w:tcMar>
-              <w:top w:w="55" w:type="dxa"/>
-              <w:left w:w="55" w:type="dxa"/>
-              <w:bottom w:w="55" w:type="dxa"/>
-              <w:right w:w="55" w:type="dxa"/>
-            </w:tcMar>
-          </w:tcPr>
-          <w:p>
-            <w:pPr>
-              <w:pStyle w:val="TableContents"/>
-            </w:pPr>
-          </w:p>
-        </w:tc>
-        <w:tc>
-          <w:tcPr>
-            <w:tcW w:w="2505" w:type="dxa"/>
-            <w:shd w:val="clear" w:color="auto" w:fill="auto"/>
-            <w:tcMar>
-              <w:top w:w="55" w:type="dxa"/>
-              <w:left w:w="55" w:type="dxa"/>
-              <w:bottom w:w="55" w:type="dxa"/>
-              <w:right w:w="55" w:type="dxa"/>
-            </w:tcMar>
-          </w:tcPr>
-          <w:p>
-            <w:pPr>
-              <w:pStyle w:val="TableContents"/>
-            </w:pPr>
+            <w:proofErr w:type="spellStart"/>
+            <w:proofErr w:type="gramStart"/>
+            <w:r>
+              <w:rPr>
+                <w:bCs/>
+              </w:rPr>
+              <w:t>nvarchar</w:t>
+            </w:r>
+            <w:proofErr w:type="spellEnd"/>
+            <w:r>
+              <w:rPr>
+                <w:bCs/>
+              </w:rPr>
+              <w:t>(</w:t>
+            </w:r>
+            <w:proofErr w:type="gramEnd"/>
+            <w:r>
+              <w:rPr>
+                <w:bCs/>
+              </w:rPr>
+              <w:t>5</w:t>
+            </w:r>
+            <w:r>
+              <w:rPr>
+                <w:bCs/>
+              </w:rPr>
+              <w:t>0)</w:t>
+            </w:r>
           </w:p>
         </w:tc>
       </w:tr>
     </w:tbl>
+    <w:p>
+      <w:pPr>
+        <w:pStyle w:val="Standard"/>
+        <w:rPr>
+          <w:bCs/>
+        </w:rPr>
+      </w:pPr>
+    </w:p>
+    <w:p>
+      <w:pPr>
+        <w:pStyle w:val="Standard"/>
+        <w:rPr>
+          <w:bCs/>
+        </w:rPr>
+      </w:pPr>
+    </w:p>
+    <w:p>
+      <w:pPr>
+        <w:pStyle w:val="Standard"/>
+        <w:rPr>
+          <w:bCs/>
+        </w:rPr>
+      </w:pPr>
+    </w:p>
+    <w:p>
+      <w:pPr>
+        <w:pStyle w:val="Standard"/>
+        <w:rPr>
+          <w:bCs/>
+        </w:rPr>
+      </w:pPr>
+    </w:p>
+    <w:p>
+      <w:pPr>
+        <w:pStyle w:val="Standard"/>
+        <w:rPr>
+          <w:bCs/>
+        </w:rPr>
+      </w:pPr>
+    </w:p>
+    <w:p>
+      <w:pPr>
+        <w:pStyle w:val="Standard"/>
+        <w:rPr>
+          <w:bCs/>
+        </w:rPr>
+      </w:pPr>
+    </w:p>
+    <w:p>
+      <w:pPr>
+        <w:pStyle w:val="Standard"/>
+        <w:rPr>
+          <w:bCs/>
+        </w:rPr>
+      </w:pPr>
+    </w:p>
+    <w:p>
+      <w:pPr>
+        <w:pStyle w:val="Standard"/>
+        <w:rPr>
+          <w:bCs/>
+        </w:rPr>
+      </w:pPr>
+    </w:p>
+    <w:p>
+      <w:pPr>
+        <w:pStyle w:val="Standard"/>
+        <w:rPr>
+          <w:bCs/>
+        </w:rPr>
+        <w:sectPr>
+          <w:type w:val="continuous"/>
+          <w:pgSz w:w="12240" w:h="15840"/>
+          <w:pgMar w:top="1440" w:right="1440" w:bottom="1440" w:left="1440" w:header="720" w:footer="720" w:gutter="0"/>
+          <w:cols w:num="2" w:space="720"/>
+          <w:docGrid w:linePitch="360"/>
+        </w:sectPr>
+      </w:pPr>
+    </w:p>
     <w:p/>
     <w:p/>
     <w:p/>
@@ -2195,8 +1919,10 @@
     <w:p/>
     <w:p/>
     <w:p/>
-    <w:p/>
-    <w:p/>
+    <w:p>
+      <w:bookmarkStart w:id="0" w:name="_GoBack"/>
+      <w:bookmarkEnd w:id="0"/>
+    </w:p>
     <w:p>
       <w:pPr>
         <w:pStyle w:val="Standard"/>
@@ -3984,7 +3710,7 @@
           <w:u w:val="single"/>
         </w:rPr>
       </w:pPr>
-      <w:bookmarkStart w:id="0" w:name="_Hlk525373658"/>
+      <w:bookmarkStart w:id="1" w:name="_Hlk525373658"/>
     </w:p>
     <w:p>
       <w:pPr>
@@ -4366,7 +4092,7 @@
         <w:t xml:space="preserve"> Corkboard</w:t>
       </w:r>
     </w:p>
-    <w:bookmarkEnd w:id="0"/>
+    <w:bookmarkEnd w:id="1"/>
     <w:p>
       <w:pPr>
         <w:pStyle w:val="Standard"/>
@@ -5731,9 +5457,9 @@
           <w:bCs/>
         </w:rPr>
       </w:pPr>
-      <w:bookmarkStart w:id="1" w:name="_Hlk525373874"/>
-    </w:p>
-    <w:bookmarkEnd w:id="1"/>
+      <w:bookmarkStart w:id="2" w:name="_Hlk525373874"/>
+    </w:p>
+    <w:bookmarkEnd w:id="2"/>
     <w:p>
       <w:pPr>
         <w:pStyle w:val="Standard"/>
@@ -6922,11 +6648,9 @@
           <w:szCs w:val="28"/>
         </w:rPr>
       </w:pPr>
-      <w:bookmarkStart w:id="2" w:name="_GoBack"/>
-      <w:bookmarkEnd w:id="2"/>
     </w:p>
     <w:sectPr>
-      <w:headerReference w:type="default" r:id="rId7"/>
+      <w:type w:val="continuous"/>
       <w:pgSz w:w="12240" w:h="15840"/>
       <w:pgMar w:top="1440" w:right="1440" w:bottom="1440" w:left="1440" w:header="720" w:footer="720" w:gutter="0"/>
       <w:cols w:space="720"/>
@@ -9273,6 +8997,25 @@
       <w:lang w:eastAsia="zh-CN" w:bidi="hi-IN"/>
     </w:rPr>
   </w:style>
+  <w:style w:type="table" w:styleId="TableGrid">
+    <w:name w:val="Table Grid"/>
+    <w:basedOn w:val="TableNormal"/>
+    <w:uiPriority w:val="39"/>
+    <w:rsid w:val="00253DF4"/>
+    <w:pPr>
+      <w:spacing w:after="0" w:line="240" w:lineRule="auto"/>
+    </w:pPr>
+    <w:tblPr>
+      <w:tblBorders>
+        <w:top w:val="single" w:sz="4" w:space="0" w:color="auto"/>
+        <w:left w:val="single" w:sz="4" w:space="0" w:color="auto"/>
+        <w:bottom w:val="single" w:sz="4" w:space="0" w:color="auto"/>
+        <w:right w:val="single" w:sz="4" w:space="0" w:color="auto"/>
+        <w:insideH w:val="single" w:sz="4" w:space="0" w:color="auto"/>
+        <w:insideV w:val="single" w:sz="4" w:space="0" w:color="auto"/>
+      </w:tblBorders>
+    </w:tblPr>
+  </w:style>
 </w:styles>
 </file>
 

</xml_diff>